<commit_message>
Introduction chapter - conclusion
</commit_message>
<xml_diff>
--- a/Classification/report IACE.docx
+++ b/Classification/report IACE.docx
@@ -390,7 +390,7 @@
         <w:br w:type="page"/>
       </w:r>
     </w:p>
-    <w:bookmarkStart w:id="0" w:name="_Toc121082380" w:displacedByCustomXml="next"/>
+    <w:bookmarkStart w:id="0" w:name="_Toc121127847" w:displacedByCustomXml="next"/>
     <w:sdt>
       <w:sdtPr>
         <w:rPr>
@@ -398,7 +398,6 @@
           <w:color w:val="auto"/>
           <w:sz w:val="22"/>
           <w:szCs w:val="24"/>
-          <w:lang w:val="en-US"/>
         </w:rPr>
         <w:id w:val="-1292594599"/>
         <w:docPartObj>
@@ -417,14 +416,8 @@
         <w:p>
           <w:pPr>
             <w:pStyle w:val="Heading1"/>
-            <w:rPr>
-              <w:lang w:val="en-US"/>
-            </w:rPr>
           </w:pPr>
           <w:r>
-            <w:rPr>
-              <w:lang w:val="en-US"/>
-            </w:rPr>
             <w:t>Table of Contents</w:t>
           </w:r>
           <w:bookmarkEnd w:id="0"/>
@@ -433,6 +426,7 @@
           <w:pPr>
             <w:pStyle w:val="TOC1"/>
             <w:tabs>
+              <w:tab w:val="left" w:pos="480"/>
               <w:tab w:val="right" w:leader="dot" w:pos="9016"/>
             </w:tabs>
             <w:rPr>
@@ -467,12 +461,30 @@
             </w:rPr>
             <w:fldChar w:fldCharType="separate"/>
           </w:r>
-          <w:hyperlink w:anchor="_Toc121082380" w:history="1">
+          <w:hyperlink w:anchor="_Toc121127847" w:history="1">
             <w:r>
               <w:rPr>
                 <w:rStyle w:val="Hyperlink"/>
                 <w:noProof/>
-                <w:lang w:val="en-US"/>
+              </w:rPr>
+              <w:t>I.</w:t>
+            </w:r>
+            <w:r>
+              <w:rPr>
+                <w:rFonts w:eastAsiaTheme="minorEastAsia" w:cstheme="minorBidi"/>
+                <w:b w:val="0"/>
+                <w:bCs w:val="0"/>
+                <w:noProof/>
+                <w:sz w:val="24"/>
+                <w:szCs w:val="24"/>
+                <w:lang w:eastAsia="en-GB"/>
+              </w:rPr>
+              <w:tab/>
+            </w:r>
+            <w:r>
+              <w:rPr>
+                <w:rStyle w:val="Hyperlink"/>
+                <w:noProof/>
               </w:rPr>
               <w:t>Table of Contents</w:t>
             </w:r>
@@ -495,7 +507,7 @@
                 <w:noProof/>
                 <w:webHidden/>
               </w:rPr>
-              <w:instrText xml:space="preserve"> PAGEREF _Toc121082380 \h </w:instrText>
+              <w:instrText xml:space="preserve"> PAGEREF _Toc121127847 \h </w:instrText>
             </w:r>
             <w:r>
               <w:rPr>
@@ -530,6 +542,7 @@
           <w:pPr>
             <w:pStyle w:val="TOC1"/>
             <w:tabs>
+              <w:tab w:val="left" w:pos="480"/>
               <w:tab w:val="right" w:leader="dot" w:pos="9016"/>
             </w:tabs>
             <w:rPr>
@@ -542,12 +555,30 @@
               <w:lang w:eastAsia="en-GB"/>
             </w:rPr>
           </w:pPr>
-          <w:hyperlink w:anchor="_Toc121082381" w:history="1">
+          <w:hyperlink w:anchor="_Toc121127848" w:history="1">
             <w:r>
               <w:rPr>
                 <w:rStyle w:val="Hyperlink"/>
                 <w:noProof/>
-                <w:lang w:val="en-US"/>
+              </w:rPr>
+              <w:t>II.</w:t>
+            </w:r>
+            <w:r>
+              <w:rPr>
+                <w:rFonts w:eastAsiaTheme="minorEastAsia" w:cstheme="minorBidi"/>
+                <w:b w:val="0"/>
+                <w:bCs w:val="0"/>
+                <w:noProof/>
+                <w:sz w:val="24"/>
+                <w:szCs w:val="24"/>
+                <w:lang w:eastAsia="en-GB"/>
+              </w:rPr>
+              <w:tab/>
+            </w:r>
+            <w:r>
+              <w:rPr>
+                <w:rStyle w:val="Hyperlink"/>
+                <w:noProof/>
               </w:rPr>
               <w:t>Introduction</w:t>
             </w:r>
@@ -570,7 +601,7 @@
                 <w:noProof/>
                 <w:webHidden/>
               </w:rPr>
-              <w:instrText xml:space="preserve"> PAGEREF _Toc121082381 \h </w:instrText>
+              <w:instrText xml:space="preserve"> PAGEREF _Toc121127848 \h </w:instrText>
             </w:r>
             <w:r>
               <w:rPr>
@@ -605,6 +636,7 @@
           <w:pPr>
             <w:pStyle w:val="TOC1"/>
             <w:tabs>
+              <w:tab w:val="left" w:pos="480"/>
               <w:tab w:val="right" w:leader="dot" w:pos="9016"/>
             </w:tabs>
             <w:rPr>
@@ -617,12 +649,30 @@
               <w:lang w:eastAsia="en-GB"/>
             </w:rPr>
           </w:pPr>
-          <w:hyperlink w:anchor="_Toc121082382" w:history="1">
+          <w:hyperlink w:anchor="_Toc121127849" w:history="1">
             <w:r>
               <w:rPr>
                 <w:rStyle w:val="Hyperlink"/>
                 <w:noProof/>
-                <w:lang w:val="en-US"/>
+              </w:rPr>
+              <w:t>III.</w:t>
+            </w:r>
+            <w:r>
+              <w:rPr>
+                <w:rFonts w:eastAsiaTheme="minorEastAsia" w:cstheme="minorBidi"/>
+                <w:b w:val="0"/>
+                <w:bCs w:val="0"/>
+                <w:noProof/>
+                <w:sz w:val="24"/>
+                <w:szCs w:val="24"/>
+                <w:lang w:eastAsia="en-GB"/>
+              </w:rPr>
+              <w:tab/>
+            </w:r>
+            <w:r>
+              <w:rPr>
+                <w:rStyle w:val="Hyperlink"/>
+                <w:noProof/>
               </w:rPr>
               <w:t>Materials and Methods</w:t>
             </w:r>
@@ -645,7 +695,7 @@
                 <w:noProof/>
                 <w:webHidden/>
               </w:rPr>
-              <w:instrText xml:space="preserve"> PAGEREF _Toc121082382 \h </w:instrText>
+              <w:instrText xml:space="preserve"> PAGEREF _Toc121127849 \h </w:instrText>
             </w:r>
             <w:r>
               <w:rPr>
@@ -665,7 +715,7 @@
                 <w:noProof/>
                 <w:webHidden/>
               </w:rPr>
-              <w:t>4</w:t>
+              <w:t>5</w:t>
             </w:r>
             <w:r>
               <w:rPr>
@@ -680,6 +730,7 @@
           <w:pPr>
             <w:pStyle w:val="TOC1"/>
             <w:tabs>
+              <w:tab w:val="left" w:pos="480"/>
               <w:tab w:val="right" w:leader="dot" w:pos="9016"/>
             </w:tabs>
             <w:rPr>
@@ -692,12 +743,124 @@
               <w:lang w:eastAsia="en-GB"/>
             </w:rPr>
           </w:pPr>
-          <w:hyperlink w:anchor="_Toc121082383" w:history="1">
+          <w:hyperlink w:anchor="_Toc121127850" w:history="1">
             <w:r>
               <w:rPr>
                 <w:rStyle w:val="Hyperlink"/>
                 <w:noProof/>
-                <w:lang w:val="en-US"/>
+              </w:rPr>
+              <w:t>IV.</w:t>
+            </w:r>
+            <w:r>
+              <w:rPr>
+                <w:rFonts w:eastAsiaTheme="minorEastAsia" w:cstheme="minorBidi"/>
+                <w:b w:val="0"/>
+                <w:bCs w:val="0"/>
+                <w:noProof/>
+                <w:sz w:val="24"/>
+                <w:szCs w:val="24"/>
+                <w:lang w:eastAsia="en-GB"/>
+              </w:rPr>
+              <w:tab/>
+            </w:r>
+            <w:r>
+              <w:rPr>
+                <w:rStyle w:val="Hyperlink"/>
+                <w:noProof/>
+              </w:rPr>
+              <w:t>Data Source</w:t>
+            </w:r>
+            <w:r>
+              <w:rPr>
+                <w:noProof/>
+                <w:webHidden/>
+              </w:rPr>
+              <w:tab/>
+            </w:r>
+            <w:r>
+              <w:rPr>
+                <w:noProof/>
+                <w:webHidden/>
+              </w:rPr>
+              <w:fldChar w:fldCharType="begin"/>
+            </w:r>
+            <w:r>
+              <w:rPr>
+                <w:noProof/>
+                <w:webHidden/>
+              </w:rPr>
+              <w:instrText xml:space="preserve"> PAGEREF _Toc121127850 \h </w:instrText>
+            </w:r>
+            <w:r>
+              <w:rPr>
+                <w:noProof/>
+                <w:webHidden/>
+              </w:rPr>
+            </w:r>
+            <w:r>
+              <w:rPr>
+                <w:noProof/>
+                <w:webHidden/>
+              </w:rPr>
+              <w:fldChar w:fldCharType="separate"/>
+            </w:r>
+            <w:r>
+              <w:rPr>
+                <w:noProof/>
+                <w:webHidden/>
+              </w:rPr>
+              <w:t>5</w:t>
+            </w:r>
+            <w:r>
+              <w:rPr>
+                <w:noProof/>
+                <w:webHidden/>
+              </w:rPr>
+              <w:fldChar w:fldCharType="end"/>
+            </w:r>
+          </w:hyperlink>
+        </w:p>
+        <w:p>
+          <w:pPr>
+            <w:pStyle w:val="TOC1"/>
+            <w:tabs>
+              <w:tab w:val="left" w:pos="480"/>
+              <w:tab w:val="right" w:leader="dot" w:pos="9016"/>
+            </w:tabs>
+            <w:rPr>
+              <w:rFonts w:eastAsiaTheme="minorEastAsia" w:cstheme="minorBidi"/>
+              <w:b w:val="0"/>
+              <w:bCs w:val="0"/>
+              <w:noProof/>
+              <w:sz w:val="24"/>
+              <w:szCs w:val="24"/>
+              <w:lang w:eastAsia="en-GB"/>
+            </w:rPr>
+          </w:pPr>
+          <w:hyperlink w:anchor="_Toc121127851" w:history="1">
+            <w:r>
+              <w:rPr>
+                <w:rStyle w:val="Hyperlink"/>
+                <w:noProof/>
+              </w:rPr>
+              <w:t>V.</w:t>
+            </w:r>
+            <w:r>
+              <w:rPr>
+                <w:rFonts w:eastAsiaTheme="minorEastAsia" w:cstheme="minorBidi"/>
+                <w:b w:val="0"/>
+                <w:bCs w:val="0"/>
+                <w:noProof/>
+                <w:sz w:val="24"/>
+                <w:szCs w:val="24"/>
+                <w:lang w:eastAsia="en-GB"/>
+              </w:rPr>
+              <w:tab/>
+            </w:r>
+            <w:r>
+              <w:rPr>
+                <w:rStyle w:val="Hyperlink"/>
+                <w:noProof/>
               </w:rPr>
               <w:t>What is the CRISP-DM methodology?</w:t>
             </w:r>
@@ -720,7 +883,7 @@
                 <w:noProof/>
                 <w:webHidden/>
               </w:rPr>
-              <w:instrText xml:space="preserve"> PAGEREF _Toc121082383 \h </w:instrText>
+              <w:instrText xml:space="preserve"> PAGEREF _Toc121127851 \h </w:instrText>
             </w:r>
             <w:r>
               <w:rPr>
@@ -740,7 +903,7 @@
                 <w:noProof/>
                 <w:webHidden/>
               </w:rPr>
-              <w:t>4</w:t>
+              <w:t>6</w:t>
             </w:r>
             <w:r>
               <w:rPr>
@@ -767,7 +930,7 @@
               <w:lang w:eastAsia="en-GB"/>
             </w:rPr>
           </w:pPr>
-          <w:hyperlink w:anchor="_Toc121082384" w:history="1">
+          <w:hyperlink w:anchor="_Toc121127852" w:history="1">
             <w:r>
               <w:rPr>
                 <w:rStyle w:val="Hyperlink"/>
@@ -795,7 +958,7 @@
                 <w:noProof/>
                 <w:webHidden/>
               </w:rPr>
-              <w:instrText xml:space="preserve"> PAGEREF _Toc121082384 \h </w:instrText>
+              <w:instrText xml:space="preserve"> PAGEREF _Toc121127852 \h </w:instrText>
             </w:r>
             <w:r>
               <w:rPr>
@@ -815,7 +978,7 @@
                 <w:noProof/>
                 <w:webHidden/>
               </w:rPr>
-              <w:t>4</w:t>
+              <w:t>6</w:t>
             </w:r>
             <w:r>
               <w:rPr>
@@ -842,7 +1005,7 @@
               <w:lang w:eastAsia="en-GB"/>
             </w:rPr>
           </w:pPr>
-          <w:hyperlink w:anchor="_Toc121082385" w:history="1">
+          <w:hyperlink w:anchor="_Toc121127853" w:history="1">
             <w:r>
               <w:rPr>
                 <w:rStyle w:val="Hyperlink"/>
@@ -870,7 +1033,7 @@
                 <w:noProof/>
                 <w:webHidden/>
               </w:rPr>
-              <w:instrText xml:space="preserve"> PAGEREF _Toc121082385 \h </w:instrText>
+              <w:instrText xml:space="preserve"> PAGEREF _Toc121127853 \h </w:instrText>
             </w:r>
             <w:r>
               <w:rPr>
@@ -890,7 +1053,7 @@
                 <w:noProof/>
                 <w:webHidden/>
               </w:rPr>
-              <w:t>5</w:t>
+              <w:t>7</w:t>
             </w:r>
             <w:r>
               <w:rPr>
@@ -905,6 +1068,7 @@
           <w:pPr>
             <w:pStyle w:val="TOC1"/>
             <w:tabs>
+              <w:tab w:val="left" w:pos="480"/>
               <w:tab w:val="right" w:leader="dot" w:pos="9016"/>
             </w:tabs>
             <w:rPr>
@@ -917,12 +1081,30 @@
               <w:lang w:eastAsia="en-GB"/>
             </w:rPr>
           </w:pPr>
-          <w:hyperlink w:anchor="_Toc121082386" w:history="1">
+          <w:hyperlink w:anchor="_Toc121127854" w:history="1">
             <w:r>
               <w:rPr>
                 <w:rStyle w:val="Hyperlink"/>
                 <w:noProof/>
-                <w:lang w:val="en-US"/>
+              </w:rPr>
+              <w:t>VI.</w:t>
+            </w:r>
+            <w:r>
+              <w:rPr>
+                <w:rFonts w:eastAsiaTheme="minorEastAsia" w:cstheme="minorBidi"/>
+                <w:b w:val="0"/>
+                <w:bCs w:val="0"/>
+                <w:noProof/>
+                <w:sz w:val="24"/>
+                <w:szCs w:val="24"/>
+                <w:lang w:eastAsia="en-GB"/>
+              </w:rPr>
+              <w:tab/>
+            </w:r>
+            <w:r>
+              <w:rPr>
+                <w:rStyle w:val="Hyperlink"/>
+                <w:noProof/>
               </w:rPr>
               <w:t>Business understanding (CRISP-DM - phase 1)</w:t>
             </w:r>
@@ -945,7 +1127,7 @@
                 <w:noProof/>
                 <w:webHidden/>
               </w:rPr>
-              <w:instrText xml:space="preserve"> PAGEREF _Toc121082386 \h </w:instrText>
+              <w:instrText xml:space="preserve"> PAGEREF _Toc121127854 \h </w:instrText>
             </w:r>
             <w:r>
               <w:rPr>
@@ -965,7 +1147,7 @@
                 <w:noProof/>
                 <w:webHidden/>
               </w:rPr>
-              <w:t>7</w:t>
+              <w:t>9</w:t>
             </w:r>
             <w:r>
               <w:rPr>
@@ -980,6 +1162,7 @@
           <w:pPr>
             <w:pStyle w:val="TOC1"/>
             <w:tabs>
+              <w:tab w:val="left" w:pos="720"/>
               <w:tab w:val="right" w:leader="dot" w:pos="9016"/>
             </w:tabs>
             <w:rPr>
@@ -992,12 +1175,30 @@
               <w:lang w:eastAsia="en-GB"/>
             </w:rPr>
           </w:pPr>
-          <w:hyperlink w:anchor="_Toc121082387" w:history="1">
+          <w:hyperlink w:anchor="_Toc121127855" w:history="1">
             <w:r>
               <w:rPr>
                 <w:rStyle w:val="Hyperlink"/>
                 <w:noProof/>
-                <w:lang w:val="en-US"/>
+              </w:rPr>
+              <w:t>VII.</w:t>
+            </w:r>
+            <w:r>
+              <w:rPr>
+                <w:rFonts w:eastAsiaTheme="minorEastAsia" w:cstheme="minorBidi"/>
+                <w:b w:val="0"/>
+                <w:bCs w:val="0"/>
+                <w:noProof/>
+                <w:sz w:val="24"/>
+                <w:szCs w:val="24"/>
+                <w:lang w:eastAsia="en-GB"/>
+              </w:rPr>
+              <w:tab/>
+            </w:r>
+            <w:r>
+              <w:rPr>
+                <w:rStyle w:val="Hyperlink"/>
+                <w:noProof/>
               </w:rPr>
               <w:t>Data understanding (CRISP-DM - phase 2)</w:t>
             </w:r>
@@ -1020,7 +1221,7 @@
                 <w:noProof/>
                 <w:webHidden/>
               </w:rPr>
-              <w:instrText xml:space="preserve"> PAGEREF _Toc121082387 \h </w:instrText>
+              <w:instrText xml:space="preserve"> PAGEREF _Toc121127855 \h </w:instrText>
             </w:r>
             <w:r>
               <w:rPr>
@@ -1040,7 +1241,7 @@
                 <w:noProof/>
                 <w:webHidden/>
               </w:rPr>
-              <w:t>7</w:t>
+              <w:t>9</w:t>
             </w:r>
             <w:r>
               <w:rPr>
@@ -1055,6 +1256,7 @@
           <w:pPr>
             <w:pStyle w:val="TOC1"/>
             <w:tabs>
+              <w:tab w:val="left" w:pos="720"/>
               <w:tab w:val="right" w:leader="dot" w:pos="9016"/>
             </w:tabs>
             <w:rPr>
@@ -1067,12 +1269,30 @@
               <w:lang w:eastAsia="en-GB"/>
             </w:rPr>
           </w:pPr>
-          <w:hyperlink w:anchor="_Toc121082388" w:history="1">
+          <w:hyperlink w:anchor="_Toc121127856" w:history="1">
             <w:r>
               <w:rPr>
                 <w:rStyle w:val="Hyperlink"/>
                 <w:noProof/>
-                <w:lang w:val="en-US"/>
+              </w:rPr>
+              <w:t>VIII.</w:t>
+            </w:r>
+            <w:r>
+              <w:rPr>
+                <w:rFonts w:eastAsiaTheme="minorEastAsia" w:cstheme="minorBidi"/>
+                <w:b w:val="0"/>
+                <w:bCs w:val="0"/>
+                <w:noProof/>
+                <w:sz w:val="24"/>
+                <w:szCs w:val="24"/>
+                <w:lang w:eastAsia="en-GB"/>
+              </w:rPr>
+              <w:tab/>
+            </w:r>
+            <w:r>
+              <w:rPr>
+                <w:rStyle w:val="Hyperlink"/>
+                <w:noProof/>
               </w:rPr>
               <w:t>Data preparation (CRISP-DM - phase 3)</w:t>
             </w:r>
@@ -1095,7 +1315,7 @@
                 <w:noProof/>
                 <w:webHidden/>
               </w:rPr>
-              <w:instrText xml:space="preserve"> PAGEREF _Toc121082388 \h </w:instrText>
+              <w:instrText xml:space="preserve"> PAGEREF _Toc121127856 \h </w:instrText>
             </w:r>
             <w:r>
               <w:rPr>
@@ -1115,7 +1335,7 @@
                 <w:noProof/>
                 <w:webHidden/>
               </w:rPr>
-              <w:t>7</w:t>
+              <w:t>9</w:t>
             </w:r>
             <w:r>
               <w:rPr>
@@ -1130,6 +1350,7 @@
           <w:pPr>
             <w:pStyle w:val="TOC1"/>
             <w:tabs>
+              <w:tab w:val="left" w:pos="480"/>
               <w:tab w:val="right" w:leader="dot" w:pos="9016"/>
             </w:tabs>
             <w:rPr>
@@ -1142,12 +1363,30 @@
               <w:lang w:eastAsia="en-GB"/>
             </w:rPr>
           </w:pPr>
-          <w:hyperlink w:anchor="_Toc121082389" w:history="1">
+          <w:hyperlink w:anchor="_Toc121127857" w:history="1">
             <w:r>
               <w:rPr>
                 <w:rStyle w:val="Hyperlink"/>
                 <w:noProof/>
-                <w:lang w:val="en-US"/>
+              </w:rPr>
+              <w:t>IX.</w:t>
+            </w:r>
+            <w:r>
+              <w:rPr>
+                <w:rFonts w:eastAsiaTheme="minorEastAsia" w:cstheme="minorBidi"/>
+                <w:b w:val="0"/>
+                <w:bCs w:val="0"/>
+                <w:noProof/>
+                <w:sz w:val="24"/>
+                <w:szCs w:val="24"/>
+                <w:lang w:eastAsia="en-GB"/>
+              </w:rPr>
+              <w:tab/>
+            </w:r>
+            <w:r>
+              <w:rPr>
+                <w:rStyle w:val="Hyperlink"/>
+                <w:noProof/>
               </w:rPr>
               <w:t>Modeling (CRISP-DM - phase 4)</w:t>
             </w:r>
@@ -1170,7 +1409,7 @@
                 <w:noProof/>
                 <w:webHidden/>
               </w:rPr>
-              <w:instrText xml:space="preserve"> PAGEREF _Toc121082389 \h </w:instrText>
+              <w:instrText xml:space="preserve"> PAGEREF _Toc121127857 \h </w:instrText>
             </w:r>
             <w:r>
               <w:rPr>
@@ -1190,7 +1429,7 @@
                 <w:noProof/>
                 <w:webHidden/>
               </w:rPr>
-              <w:t>7</w:t>
+              <w:t>9</w:t>
             </w:r>
             <w:r>
               <w:rPr>
@@ -1205,6 +1444,7 @@
           <w:pPr>
             <w:pStyle w:val="TOC1"/>
             <w:tabs>
+              <w:tab w:val="left" w:pos="480"/>
               <w:tab w:val="right" w:leader="dot" w:pos="9016"/>
             </w:tabs>
             <w:rPr>
@@ -1217,12 +1457,30 @@
               <w:lang w:eastAsia="en-GB"/>
             </w:rPr>
           </w:pPr>
-          <w:hyperlink w:anchor="_Toc121082390" w:history="1">
+          <w:hyperlink w:anchor="_Toc121127858" w:history="1">
             <w:r>
               <w:rPr>
                 <w:rStyle w:val="Hyperlink"/>
                 <w:noProof/>
-                <w:lang w:val="en-US"/>
+              </w:rPr>
+              <w:t>X.</w:t>
+            </w:r>
+            <w:r>
+              <w:rPr>
+                <w:rFonts w:eastAsiaTheme="minorEastAsia" w:cstheme="minorBidi"/>
+                <w:b w:val="0"/>
+                <w:bCs w:val="0"/>
+                <w:noProof/>
+                <w:sz w:val="24"/>
+                <w:szCs w:val="24"/>
+                <w:lang w:eastAsia="en-GB"/>
+              </w:rPr>
+              <w:tab/>
+            </w:r>
+            <w:r>
+              <w:rPr>
+                <w:rStyle w:val="Hyperlink"/>
+                <w:noProof/>
               </w:rPr>
               <w:t>Evaluation (CRISP-DM - phase 5)</w:t>
             </w:r>
@@ -1245,7 +1503,7 @@
                 <w:noProof/>
                 <w:webHidden/>
               </w:rPr>
-              <w:instrText xml:space="preserve"> PAGEREF _Toc121082390 \h </w:instrText>
+              <w:instrText xml:space="preserve"> PAGEREF _Toc121127858 \h </w:instrText>
             </w:r>
             <w:r>
               <w:rPr>
@@ -1265,7 +1523,7 @@
                 <w:noProof/>
                 <w:webHidden/>
               </w:rPr>
-              <w:t>7</w:t>
+              <w:t>10</w:t>
             </w:r>
             <w:r>
               <w:rPr>
@@ -1280,6 +1538,7 @@
           <w:pPr>
             <w:pStyle w:val="TOC1"/>
             <w:tabs>
+              <w:tab w:val="left" w:pos="480"/>
               <w:tab w:val="right" w:leader="dot" w:pos="9016"/>
             </w:tabs>
             <w:rPr>
@@ -1292,12 +1551,30 @@
               <w:lang w:eastAsia="en-GB"/>
             </w:rPr>
           </w:pPr>
-          <w:hyperlink w:anchor="_Toc121082391" w:history="1">
+          <w:hyperlink w:anchor="_Toc121127859" w:history="1">
             <w:r>
               <w:rPr>
                 <w:rStyle w:val="Hyperlink"/>
                 <w:noProof/>
-                <w:lang w:val="en-US"/>
+              </w:rPr>
+              <w:t>XI.</w:t>
+            </w:r>
+            <w:r>
+              <w:rPr>
+                <w:rFonts w:eastAsiaTheme="minorEastAsia" w:cstheme="minorBidi"/>
+                <w:b w:val="0"/>
+                <w:bCs w:val="0"/>
+                <w:noProof/>
+                <w:sz w:val="24"/>
+                <w:szCs w:val="24"/>
+                <w:lang w:eastAsia="en-GB"/>
+              </w:rPr>
+              <w:tab/>
+            </w:r>
+            <w:r>
+              <w:rPr>
+                <w:rStyle w:val="Hyperlink"/>
+                <w:noProof/>
               </w:rPr>
               <w:t>Conclusions</w:t>
             </w:r>
@@ -1320,7 +1597,7 @@
                 <w:noProof/>
                 <w:webHidden/>
               </w:rPr>
-              <w:instrText xml:space="preserve"> PAGEREF _Toc121082391 \h </w:instrText>
+              <w:instrText xml:space="preserve"> PAGEREF _Toc121127859 \h </w:instrText>
             </w:r>
             <w:r>
               <w:rPr>
@@ -1340,7 +1617,7 @@
                 <w:noProof/>
                 <w:webHidden/>
               </w:rPr>
-              <w:t>8</w:t>
+              <w:t>10</w:t>
             </w:r>
             <w:r>
               <w:rPr>
@@ -1355,6 +1632,7 @@
           <w:pPr>
             <w:pStyle w:val="TOC1"/>
             <w:tabs>
+              <w:tab w:val="left" w:pos="720"/>
               <w:tab w:val="right" w:leader="dot" w:pos="9016"/>
             </w:tabs>
             <w:rPr>
@@ -1367,12 +1645,30 @@
               <w:lang w:eastAsia="en-GB"/>
             </w:rPr>
           </w:pPr>
-          <w:hyperlink w:anchor="_Toc121082392" w:history="1">
+          <w:hyperlink w:anchor="_Toc121127860" w:history="1">
             <w:r>
               <w:rPr>
                 <w:rStyle w:val="Hyperlink"/>
                 <w:noProof/>
-                <w:lang w:val="en-US"/>
+              </w:rPr>
+              <w:t>XII.</w:t>
+            </w:r>
+            <w:r>
+              <w:rPr>
+                <w:rFonts w:eastAsiaTheme="minorEastAsia" w:cstheme="minorBidi"/>
+                <w:b w:val="0"/>
+                <w:bCs w:val="0"/>
+                <w:noProof/>
+                <w:sz w:val="24"/>
+                <w:szCs w:val="24"/>
+                <w:lang w:eastAsia="en-GB"/>
+              </w:rPr>
+              <w:tab/>
+            </w:r>
+            <w:r>
+              <w:rPr>
+                <w:rStyle w:val="Hyperlink"/>
+                <w:noProof/>
               </w:rPr>
               <w:t>Future Work</w:t>
             </w:r>
@@ -1395,7 +1691,7 @@
                 <w:noProof/>
                 <w:webHidden/>
               </w:rPr>
-              <w:instrText xml:space="preserve"> PAGEREF _Toc121082392 \h </w:instrText>
+              <w:instrText xml:space="preserve"> PAGEREF _Toc121127860 \h </w:instrText>
             </w:r>
             <w:r>
               <w:rPr>
@@ -1415,7 +1711,7 @@
                 <w:noProof/>
                 <w:webHidden/>
               </w:rPr>
-              <w:t>8</w:t>
+              <w:t>10</w:t>
             </w:r>
             <w:r>
               <w:rPr>
@@ -1430,6 +1726,7 @@
           <w:pPr>
             <w:pStyle w:val="TOC1"/>
             <w:tabs>
+              <w:tab w:val="left" w:pos="720"/>
               <w:tab w:val="right" w:leader="dot" w:pos="9016"/>
             </w:tabs>
             <w:rPr>
@@ -1442,12 +1739,30 @@
               <w:lang w:eastAsia="en-GB"/>
             </w:rPr>
           </w:pPr>
-          <w:hyperlink w:anchor="_Toc121082393" w:history="1">
+          <w:hyperlink w:anchor="_Toc121127861" w:history="1">
             <w:r>
               <w:rPr>
                 <w:rStyle w:val="Hyperlink"/>
                 <w:noProof/>
-                <w:lang w:val="en-US"/>
+              </w:rPr>
+              <w:t>XIII.</w:t>
+            </w:r>
+            <w:r>
+              <w:rPr>
+                <w:rFonts w:eastAsiaTheme="minorEastAsia" w:cstheme="minorBidi"/>
+                <w:b w:val="0"/>
+                <w:bCs w:val="0"/>
+                <w:noProof/>
+                <w:sz w:val="24"/>
+                <w:szCs w:val="24"/>
+                <w:lang w:eastAsia="en-GB"/>
+              </w:rPr>
+              <w:tab/>
+            </w:r>
+            <w:r>
+              <w:rPr>
+                <w:rStyle w:val="Hyperlink"/>
+                <w:noProof/>
               </w:rPr>
               <w:t>Bibliography</w:t>
             </w:r>
@@ -1470,7 +1785,7 @@
                 <w:noProof/>
                 <w:webHidden/>
               </w:rPr>
-              <w:instrText xml:space="preserve"> PAGEREF _Toc121082393 \h </w:instrText>
+              <w:instrText xml:space="preserve"> PAGEREF _Toc121127861 \h </w:instrText>
             </w:r>
             <w:r>
               <w:rPr>
@@ -1490,7 +1805,7 @@
                 <w:noProof/>
                 <w:webHidden/>
               </w:rPr>
-              <w:t>8</w:t>
+              <w:t>10</w:t>
             </w:r>
             <w:r>
               <w:rPr>
@@ -1539,15 +1854,9 @@
     <w:p>
       <w:pPr>
         <w:pStyle w:val="Heading1"/>
-        <w:rPr>
-          <w:lang w:val="en-US"/>
-        </w:rPr>
-      </w:pPr>
-      <w:bookmarkStart w:id="1" w:name="_Toc121082381"/>
-      <w:r>
-        <w:rPr>
-          <w:lang w:val="en-US"/>
-        </w:rPr>
+      </w:pPr>
+      <w:bookmarkStart w:id="1" w:name="_Toc121127848"/>
+      <w:r>
         <w:lastRenderedPageBreak/>
         <w:t>Introduction</w:t>
       </w:r>
@@ -1599,51 +1908,38 @@
         <w:rPr>
           <w:lang w:val="en-US"/>
         </w:rPr>
-        <w:t>Diabetes is considered as one of the deadliest and most chronic diseases</w:t>
-      </w:r>
-      <w:r>
-        <w:rPr>
-          <w:lang w:val="en-US"/>
-        </w:rPr>
-        <w:t>, that occurs either when the pancreas does not produce enough insulin or when the body cannot effectively use the insulin it produces.</w:t>
-      </w:r>
-    </w:p>
-    <w:p>
-      <w:pPr>
-        <w:rPr>
-          <w:lang w:val="en-US"/>
-        </w:rPr>
-      </w:pPr>
-      <w:r>
-        <w:rPr>
-          <w:lang w:val="en-US"/>
-        </w:rPr>
-        <w:t xml:space="preserve">In 2014, 8,5% of adults over 18 years old had diabetes. In 2019, diabetes was the direct cause of 1.5 million </w:t>
-      </w:r>
-      <w:r>
-        <w:rPr>
-          <w:lang w:val="en-US"/>
-        </w:rPr>
-        <w:t xml:space="preserve">deaths and 48% of all deaths due to diabetes occurred before the age of 70 years. </w:t>
-      </w:r>
-      <w:r>
-        <w:rPr>
-          <w:lang w:val="en-US"/>
-        </w:rPr>
-        <w:t>In addition,</w:t>
-      </w:r>
-      <w:r>
-        <w:rPr>
-          <w:lang w:val="en-US"/>
-        </w:rPr>
-        <w:t xml:space="preserve"> 460 000 kidney disease deaths were caused by diabetes and raised blood causes around 20% of cardiovascular deaths</w:t>
+        <w:t>Diabetes is considered one of the deadliest and most chronic diseases</w:t>
+      </w:r>
+      <w:r>
+        <w:rPr>
+          <w:lang w:val="en-US"/>
+        </w:rPr>
+        <w:t>, that occurs either when the pancreas does not produce enough insulin or when the body cannot effectively use the insulin it produces</w:t>
+      </w:r>
+      <w:r>
+        <w:rPr>
+          <w:lang w:val="en-US"/>
+        </w:rPr>
+        <w:t>, which in turn makes the metabolism of carbohydrate abnormal and raise the levels of glucose in the blood</w:t>
+      </w:r>
+      <w:r>
+        <w:rPr>
+          <w:lang w:val="en-US"/>
+        </w:rPr>
+        <w:t>.</w:t>
+      </w:r>
+      <w:r>
+        <w:rPr>
+          <w:lang w:val="en-US"/>
+        </w:rPr>
+        <w:t xml:space="preserve"> In diabetes, a person generally suffers from high blood sugar. Intensify thirst, hunger and frequent urination are some of the symptoms of the disease</w:t>
       </w:r>
       <w:sdt>
         <w:sdtPr>
           <w:rPr>
             <w:lang w:val="en-US"/>
           </w:rPr>
-          <w:id w:val="1785455093"/>
+          <w:id w:val="1124817170"/>
           <w:citation/>
         </w:sdtPr>
         <w:sdtContent>
@@ -1657,7 +1953,7 @@
             <w:rPr>
               <w:lang w:val="en-US"/>
             </w:rPr>
-            <w:instrText xml:space="preserve">CITATION Org \l 2070 </w:instrText>
+            <w:instrText xml:space="preserve">CITATION Vij15 \l 2070 </w:instrText>
           </w:r>
           <w:r>
             <w:rPr>
@@ -1670,7 +1966,14 @@
               <w:noProof/>
               <w:lang w:val="en-US"/>
             </w:rPr>
-            <w:t xml:space="preserve"> (WHO)</w:t>
+            <w:t xml:space="preserve"> </w:t>
+          </w:r>
+          <w:r>
+            <w:rPr>
+              <w:noProof/>
+              <w:lang w:val="en-US"/>
+            </w:rPr>
+            <w:t>(1)</w:t>
           </w:r>
           <w:r>
             <w:rPr>
@@ -1684,43 +1987,190 @@
         <w:rPr>
           <w:lang w:val="en-US"/>
         </w:rPr>
+        <w:t xml:space="preserve">. </w:t>
+      </w:r>
+    </w:p>
+    <w:p>
+      <w:pPr>
+        <w:rPr>
+          <w:lang w:val="en-US"/>
+        </w:rPr>
+      </w:pPr>
+      <w:r>
+        <w:rPr>
+          <w:lang w:val="en-US"/>
+        </w:rPr>
+        <w:t>Diabetes</w:t>
+      </w:r>
+      <w:r>
+        <w:rPr>
+          <w:lang w:val="en-US"/>
+        </w:rPr>
+        <w:t xml:space="preserve"> diagnosis</w:t>
+      </w:r>
+      <w:r>
+        <w:rPr>
+          <w:lang w:val="en-US"/>
+        </w:rPr>
+        <w:t xml:space="preserve"> is not only affected by several factors like height, weight, hereditary </w:t>
+      </w:r>
+      <w:r>
+        <w:rPr>
+          <w:lang w:val="en-US"/>
+        </w:rPr>
+        <w:t>factors</w:t>
+      </w:r>
+      <w:r>
+        <w:rPr>
+          <w:lang w:val="en-US"/>
+        </w:rPr>
+        <w:t>,</w:t>
+      </w:r>
+      <w:r>
+        <w:rPr>
+          <w:lang w:val="en-US"/>
+        </w:rPr>
+        <w:t xml:space="preserve"> and insulin, but the major reason considered is sugar concentration among all factors. </w:t>
+      </w:r>
+      <w:r>
+        <w:rPr>
+          <w:lang w:val="en-US"/>
+        </w:rPr>
+        <w:t>T</w:t>
+      </w:r>
+      <w:r>
+        <w:rPr>
+          <w:lang w:val="en-US"/>
+        </w:rPr>
+        <w:t>he measure of sugar substances cannot be controlled</w:t>
+      </w:r>
+      <w:r>
+        <w:rPr>
+          <w:lang w:val="en-US"/>
+        </w:rPr>
+        <w:t xml:space="preserve">, </w:t>
+      </w:r>
+      <w:r>
+        <w:rPr>
+          <w:lang w:val="en-US"/>
+        </w:rPr>
+        <w:t xml:space="preserve">and this </w:t>
+      </w:r>
+      <w:r>
+        <w:rPr>
+          <w:lang w:val="en-US"/>
+        </w:rPr>
+        <w:t>is what makes the process of identifying the disease morose and tedious.</w:t>
+      </w:r>
+    </w:p>
+    <w:p>
+      <w:pPr>
+        <w:rPr>
+          <w:lang w:val="en-US"/>
+        </w:rPr>
+      </w:pPr>
+      <w:r>
+        <w:rPr>
+          <w:lang w:val="en-US"/>
+        </w:rPr>
+        <w:t xml:space="preserve">In 2014, 8,5% of adults over 18 years old had diabetes. In 2019, diabetes was the direct cause of 1.5 million </w:t>
+      </w:r>
+      <w:r>
+        <w:rPr>
+          <w:lang w:val="en-US"/>
+        </w:rPr>
+        <w:t xml:space="preserve">deaths and 48% of all deaths due to diabetes occurred before the age of 70 years. </w:t>
+      </w:r>
+      <w:r>
+        <w:rPr>
+          <w:lang w:val="en-US"/>
+        </w:rPr>
+        <w:t>In addition,</w:t>
+      </w:r>
+      <w:r>
+        <w:rPr>
+          <w:lang w:val="en-US"/>
+        </w:rPr>
+        <w:t xml:space="preserve"> 460 000 kidney disease deaths were caused by diabetes</w:t>
+      </w:r>
+      <w:r>
+        <w:rPr>
+          <w:lang w:val="en-US"/>
+        </w:rPr>
+        <w:t>,</w:t>
+      </w:r>
+      <w:r>
+        <w:rPr>
+          <w:lang w:val="en-US"/>
+        </w:rPr>
+        <w:t xml:space="preserve"> and raised blood causes around 20% of cardiovascular deaths.</w:t>
+      </w:r>
+      <w:r>
+        <w:rPr>
+          <w:lang w:val="en-US"/>
+        </w:rPr>
+        <w:t xml:space="preserve"> Between </w:t>
+      </w:r>
+      <w:r>
+        <w:rPr>
+          <w:lang w:val="en-US"/>
+        </w:rPr>
+        <w:t>2000 and 2019, there was a 3% increase in age-standardized mortality rates from diabetes</w:t>
+      </w:r>
+      <w:sdt>
+        <w:sdtPr>
+          <w:rPr>
+            <w:lang w:val="en-US"/>
+          </w:rPr>
+          <w:id w:val="1812364690"/>
+          <w:citation/>
+        </w:sdtPr>
+        <w:sdtContent>
+          <w:r>
+            <w:rPr>
+              <w:lang w:val="en-US"/>
+            </w:rPr>
+            <w:fldChar w:fldCharType="begin"/>
+          </w:r>
+          <w:r>
+            <w:rPr>
+              <w:lang w:val="en-US"/>
+            </w:rPr>
+            <w:instrText xml:space="preserve"> CITATION Org \l 2070 </w:instrText>
+          </w:r>
+          <w:r>
+            <w:rPr>
+              <w:lang w:val="en-US"/>
+            </w:rPr>
+            <w:fldChar w:fldCharType="separate"/>
+          </w:r>
+          <w:r>
+            <w:rPr>
+              <w:noProof/>
+              <w:lang w:val="en-US"/>
+            </w:rPr>
+            <w:t xml:space="preserve"> (2)</w:t>
+          </w:r>
+          <w:r>
+            <w:rPr>
+              <w:lang w:val="en-US"/>
+            </w:rPr>
+            <w:fldChar w:fldCharType="end"/>
+          </w:r>
+        </w:sdtContent>
+      </w:sdt>
+      <w:r>
+        <w:rPr>
+          <w:lang w:val="en-US"/>
+        </w:rPr>
         <w:t>.</w:t>
       </w:r>
-    </w:p>
-    <w:p>
-      <w:pPr>
-        <w:rPr>
-          <w:lang w:val="en-US"/>
-        </w:rPr>
-      </w:pPr>
-    </w:p>
-    <w:p>
-      <w:pPr>
-        <w:rPr>
-          <w:lang w:val="en-US"/>
-        </w:rPr>
-      </w:pPr>
-    </w:p>
-    <w:p>
-      <w:pPr>
-        <w:rPr>
-          <w:lang w:val="en-US"/>
-        </w:rPr>
-      </w:pPr>
-    </w:p>
-    <w:p>
-      <w:pPr>
-        <w:rPr>
-          <w:lang w:val="en-US"/>
-        </w:rPr>
-      </w:pPr>
-    </w:p>
-    <w:p>
-      <w:pPr>
-        <w:rPr>
-          <w:lang w:val="en-US"/>
-        </w:rPr>
-      </w:pPr>
+      <w:r>
+        <w:rPr>
+          <w:lang w:val="en-US"/>
+        </w:rPr>
+        <w:t xml:space="preserve"> </w:t>
+      </w:r>
     </w:p>
     <w:p>
       <w:pPr>
@@ -1738,7 +2188,19 @@
         <w:rPr>
           <w:lang w:val="en-US"/>
         </w:rPr>
-        <w:t>, like blindness, kidney failure, heart attacks, strokes and lower limb amputation</w:t>
+        <w:t>, like blindness, kidney failure, heart attacks, strokes</w:t>
+      </w:r>
+      <w:r>
+        <w:rPr>
+          <w:lang w:val="en-US"/>
+        </w:rPr>
+        <w:t>,</w:t>
+      </w:r>
+      <w:r>
+        <w:rPr>
+          <w:lang w:val="en-US"/>
+        </w:rPr>
+        <w:t xml:space="preserve"> and lower limb amputation</w:t>
       </w:r>
       <w:r>
         <w:rPr>
@@ -1756,34 +2218,122 @@
         <w:rPr>
           <w:lang w:val="en-US"/>
         </w:rPr>
-        <w:t>A healthy diet combined with regular exercise, plus maintaining a normal body weight are some of the ways to prevent or delay to have diabetes. But without the proper diagnosis, there isn’t much that can be done. Prevalence has been rising more rapidly in low-and middle-income countries than in high-income countries.</w:t>
-      </w:r>
-    </w:p>
-    <w:p>
-      <w:pPr>
-        <w:rPr>
-          <w:lang w:val="en-US"/>
-        </w:rPr>
-      </w:pPr>
-    </w:p>
-    <w:p>
-      <w:pPr>
-        <w:rPr>
-          <w:lang w:val="en-US"/>
-        </w:rPr>
-      </w:pPr>
-    </w:p>
-    <w:p>
-      <w:pPr>
-        <w:rPr>
-          <w:lang w:val="en-US"/>
-        </w:rPr>
-      </w:pPr>
-      <w:r>
-        <w:rPr>
-          <w:lang w:val="en-US"/>
-        </w:rPr>
-        <w:t xml:space="preserve">But the process to identify the disease is </w:t>
+        <w:t xml:space="preserve">A healthy diet combined with regular exercise, plus maintaining a normal body weight are some of the ways to prevent or delay to have diabetes. </w:t>
+      </w:r>
+      <w:r>
+        <w:rPr>
+          <w:lang w:val="en-US"/>
+        </w:rPr>
+        <w:t>Consequently</w:t>
+      </w:r>
+      <w:r>
+        <w:rPr>
+          <w:lang w:val="en-US"/>
+        </w:rPr>
+        <w:t>, early identification is the only remedy to stay away from complications.</w:t>
+      </w:r>
+      <w:r>
+        <w:rPr>
+          <w:lang w:val="en-US"/>
+        </w:rPr>
+        <w:t xml:space="preserve"> </w:t>
+      </w:r>
+      <w:r>
+        <w:rPr>
+          <w:lang w:val="en-US"/>
+        </w:rPr>
+        <w:t>However,</w:t>
+      </w:r>
+      <w:r>
+        <w:rPr>
+          <w:lang w:val="en-US"/>
+        </w:rPr>
+        <w:t xml:space="preserve"> without the proper diagnosis, there isn’t much that can be </w:t>
+      </w:r>
+      <w:r>
+        <w:rPr>
+          <w:lang w:val="en-US"/>
+        </w:rPr>
+        <w:t>done, and t</w:t>
+      </w:r>
+      <w:r>
+        <w:rPr>
+          <w:lang w:val="en-US"/>
+        </w:rPr>
+        <w:t>he occurrence of diabetes</w:t>
+      </w:r>
+      <w:r>
+        <w:rPr>
+          <w:lang w:val="en-US"/>
+        </w:rPr>
+        <w:t xml:space="preserve"> has been rising more rapidly in low-and middle-income countries than in high-income countries</w:t>
+      </w:r>
+      <w:sdt>
+        <w:sdtPr>
+          <w:rPr>
+            <w:lang w:val="en-US"/>
+          </w:rPr>
+          <w:id w:val="88054813"/>
+          <w:citation/>
+        </w:sdtPr>
+        <w:sdtContent>
+          <w:r>
+            <w:rPr>
+              <w:lang w:val="en-US"/>
+            </w:rPr>
+            <w:fldChar w:fldCharType="begin"/>
+          </w:r>
+          <w:r>
+            <w:rPr>
+              <w:lang w:val="en-US"/>
+            </w:rPr>
+            <w:instrText xml:space="preserve"> CITATION Org \l 2070 </w:instrText>
+          </w:r>
+          <w:r>
+            <w:rPr>
+              <w:lang w:val="en-US"/>
+            </w:rPr>
+            <w:fldChar w:fldCharType="separate"/>
+          </w:r>
+          <w:r>
+            <w:rPr>
+              <w:noProof/>
+              <w:lang w:val="en-US"/>
+            </w:rPr>
+            <w:t xml:space="preserve"> (2)</w:t>
+          </w:r>
+          <w:r>
+            <w:rPr>
+              <w:lang w:val="en-US"/>
+            </w:rPr>
+            <w:fldChar w:fldCharType="end"/>
+          </w:r>
+        </w:sdtContent>
+      </w:sdt>
+      <w:r>
+        <w:rPr>
+          <w:lang w:val="en-US"/>
+        </w:rPr>
+        <w:t>.</w:t>
+      </w:r>
+    </w:p>
+    <w:p>
+      <w:pPr>
+        <w:rPr>
+          <w:lang w:val="en-US"/>
+        </w:rPr>
+      </w:pPr>
+      <w:r>
+        <w:rPr>
+          <w:lang w:val="en-US"/>
+        </w:rPr>
+        <w:t>T</w:t>
+      </w:r>
+      <w:r>
+        <w:rPr>
+          <w:lang w:val="en-US"/>
+        </w:rPr>
+        <w:t xml:space="preserve">he process to identify the disease is </w:t>
       </w:r>
       <w:r>
         <w:rPr>
@@ -1795,6 +2345,12 @@
         <w:rPr>
           <w:lang w:val="en-US"/>
         </w:rPr>
+        <w:t xml:space="preserve"> and costly</w:t>
+      </w:r>
+      <w:r>
+        <w:rPr>
+          <w:lang w:val="en-US"/>
+        </w:rPr>
         <w:t>, as it requires the patient to visit a doctor</w:t>
       </w:r>
       <w:r>
@@ -1813,7 +2369,19 @@
         <w:rPr>
           <w:lang w:val="en-US"/>
         </w:rPr>
-        <w:t xml:space="preserve">And it’s here that the </w:t>
+        <w:t xml:space="preserve">And it's here that </w:t>
+      </w:r>
+      <w:r>
+        <w:rPr>
+          <w:lang w:val="en-US"/>
+        </w:rPr>
+        <w:t>the</w:t>
+      </w:r>
+      <w:r>
+        <w:rPr>
+          <w:lang w:val="en-US"/>
+        </w:rPr>
+        <w:t xml:space="preserve"> </w:t>
       </w:r>
       <w:r>
         <w:rPr>
@@ -1867,19 +2435,55 @@
         <w:rPr>
           <w:lang w:val="en-US"/>
         </w:rPr>
-        <w:t xml:space="preserve"> critical probl</w:t>
-      </w:r>
-      <w:r>
-        <w:rPr>
-          <w:lang w:val="en-US"/>
-        </w:rPr>
-        <w:t>em</w:t>
-      </w:r>
-      <w:r>
-        <w:rPr>
-          <w:lang w:val="en-US"/>
-        </w:rPr>
-        <w:t xml:space="preserve"> since this would not require the “visit” of a patient to a doctor or diagnosis center or to run several exams.</w:t>
+        <w:t xml:space="preserve"> critical </w:t>
+      </w:r>
+      <w:r>
+        <w:rPr>
+          <w:lang w:val="en-US"/>
+        </w:rPr>
+        <w:t>problem since</w:t>
+      </w:r>
+      <w:r>
+        <w:rPr>
+          <w:lang w:val="en-US"/>
+        </w:rPr>
+        <w:t xml:space="preserve"> </w:t>
+      </w:r>
+      <w:r>
+        <w:rPr>
+          <w:lang w:val="en-US"/>
+        </w:rPr>
+        <w:t>it</w:t>
+      </w:r>
+      <w:r>
+        <w:rPr>
+          <w:lang w:val="en-US"/>
+        </w:rPr>
+        <w:t xml:space="preserve"> would not </w:t>
+      </w:r>
+      <w:r>
+        <w:rPr>
+          <w:lang w:val="en-US"/>
+        </w:rPr>
+        <w:t>require</w:t>
+      </w:r>
+      <w:r>
+        <w:rPr>
+          <w:lang w:val="en-US"/>
+        </w:rPr>
+        <w:t xml:space="preserve"> the visit of a patient to a doctor or diagnosis center or to run several exams.</w:t>
+      </w:r>
+      <w:r>
+        <w:rPr>
+          <w:lang w:val="en-US"/>
+        </w:rPr>
+        <w:t xml:space="preserve"> </w:t>
+      </w:r>
+      <w:r>
+        <w:rPr>
+          <w:lang w:val="en-US"/>
+        </w:rPr>
+        <w:t>Plus, a Machine Learning process could be applied worldwide at a cheaper cost than the traditional diagnosis of the disease.</w:t>
       </w:r>
     </w:p>
     <w:p>
@@ -1893,31 +2497,7 @@
           <w:lang w:val="en-US"/>
         </w:rPr>
         <w:lastRenderedPageBreak/>
-        <w:t>Therefore, the</w:t>
-      </w:r>
-      <w:r>
-        <w:rPr>
-          <w:lang w:val="en-US"/>
-        </w:rPr>
-        <w:t xml:space="preserve"> purpose of this study is to design a model </w:t>
-      </w:r>
-      <w:r>
-        <w:rPr>
-          <w:lang w:val="en-US"/>
-        </w:rPr>
-        <w:t xml:space="preserve">that </w:t>
-      </w:r>
-      <w:r>
-        <w:rPr>
-          <w:lang w:val="en-US"/>
-        </w:rPr>
-        <w:t xml:space="preserve">can predict if a patient </w:t>
-      </w:r>
-      <w:r>
-        <w:rPr>
-          <w:lang w:val="en-US"/>
-        </w:rPr>
-        <w:t>can have diabetes with maximum accuracy.</w:t>
+        <w:t>Today, many researchers</w:t>
       </w:r>
       <w:r>
         <w:rPr>
@@ -1929,7 +2509,159 @@
         <w:rPr>
           <w:lang w:val="en-US"/>
         </w:rPr>
-        <w:t xml:space="preserve">The experiments are performed on </w:t>
+        <w:t xml:space="preserve">are </w:t>
+      </w:r>
+      <w:r>
+        <w:rPr>
+          <w:lang w:val="en-US"/>
+        </w:rPr>
+        <w:t xml:space="preserve">conducting experiments </w:t>
+      </w:r>
+      <w:r>
+        <w:rPr>
+          <w:lang w:val="en-US"/>
+        </w:rPr>
+        <w:t>in</w:t>
+      </w:r>
+      <w:r>
+        <w:rPr>
+          <w:lang w:val="en-US"/>
+        </w:rPr>
+        <w:t xml:space="preserve">to </w:t>
+      </w:r>
+      <w:r>
+        <w:rPr>
+          <w:lang w:val="en-US"/>
+        </w:rPr>
+        <w:t>diagnosing diseases using various classification algorithms of machine learning approaches, since this type of algorithm was proven to work better for these cases. Classification strategies</w:t>
+      </w:r>
+      <w:r>
+        <w:rPr>
+          <w:lang w:val="en-US"/>
+        </w:rPr>
+        <w:t xml:space="preserve"> are used broadly used for classifying data into different classes according to some constraints </w:t>
+      </w:r>
+      <w:r>
+        <w:rPr>
+          <w:lang w:val="en-US"/>
+        </w:rPr>
+        <w:t xml:space="preserve">when compared to </w:t>
+      </w:r>
+      <w:r>
+        <w:rPr>
+          <w:lang w:val="en-US"/>
+        </w:rPr>
+        <w:t>an individual classifier.</w:t>
+      </w:r>
+    </w:p>
+    <w:p>
+      <w:pPr>
+        <w:rPr>
+          <w:lang w:val="en-US"/>
+        </w:rPr>
+      </w:pPr>
+      <w:r>
+        <w:rPr>
+          <w:lang w:val="en-US"/>
+        </w:rPr>
+        <w:t xml:space="preserve">Data mining and machine learning </w:t>
+      </w:r>
+      <w:r>
+        <w:rPr>
+          <w:lang w:val="en-US"/>
+        </w:rPr>
+        <w:t>algorithms</w:t>
+      </w:r>
+      <w:r>
+        <w:rPr>
+          <w:lang w:val="en-US"/>
+        </w:rPr>
+        <w:t xml:space="preserve"> gain </w:t>
+      </w:r>
+      <w:r>
+        <w:rPr>
+          <w:lang w:val="en-US"/>
+        </w:rPr>
+        <w:t>their</w:t>
+      </w:r>
+      <w:r>
+        <w:rPr>
+          <w:lang w:val="en-US"/>
+        </w:rPr>
+        <w:t xml:space="preserve"> </w:t>
+      </w:r>
+      <w:r>
+        <w:rPr>
+          <w:lang w:val="en-US"/>
+        </w:rPr>
+        <w:t>strength</w:t>
+      </w:r>
+      <w:r>
+        <w:rPr>
+          <w:lang w:val="en-US"/>
+        </w:rPr>
+        <w:t xml:space="preserve"> due to </w:t>
+      </w:r>
+      <w:r>
+        <w:rPr>
+          <w:lang w:val="en-US"/>
+        </w:rPr>
+        <w:t>their</w:t>
+      </w:r>
+      <w:r>
+        <w:rPr>
+          <w:lang w:val="en-US"/>
+        </w:rPr>
+        <w:t xml:space="preserve"> capabilities to manage large amounts of data, combine data from different sources, and integrate background information </w:t>
+      </w:r>
+      <w:r>
+        <w:rPr>
+          <w:lang w:val="en-US"/>
+        </w:rPr>
+        <w:t>into</w:t>
+      </w:r>
+      <w:r>
+        <w:rPr>
+          <w:lang w:val="en-US"/>
+        </w:rPr>
+        <w:t xml:space="preserve"> the study</w:t>
+      </w:r>
+      <w:r>
+        <w:rPr>
+          <w:lang w:val="en-US"/>
+        </w:rPr>
+        <w:t>.</w:t>
+      </w:r>
+      <w:r>
+        <w:rPr>
+          <w:lang w:val="en-US"/>
+        </w:rPr>
+        <w:t xml:space="preserve"> </w:t>
+      </w:r>
+    </w:p>
+    <w:p>
+      <w:pPr>
+        <w:rPr>
+          <w:lang w:val="en-US"/>
+        </w:rPr>
+      </w:pPr>
+      <w:r>
+        <w:rPr>
+          <w:lang w:val="en-US"/>
+        </w:rPr>
+        <w:t xml:space="preserve">Therefore, </w:t>
+      </w:r>
+      <w:r>
+        <w:rPr>
+          <w:lang w:val="en-US"/>
+        </w:rPr>
+        <w:t>this research is</w:t>
+      </w:r>
+      <w:r>
+        <w:rPr>
+          <w:lang w:val="en-US"/>
+        </w:rPr>
+        <w:t xml:space="preserve"> performed on </w:t>
       </w:r>
       <w:r>
         <w:rPr>
@@ -1964,56 +2696,83 @@
         </w:rPr>
         <w:t>”.</w:t>
       </w:r>
-    </w:p>
-    <w:p>
-      <w:pPr>
-        <w:rPr>
-          <w:lang w:val="en-US"/>
-        </w:rPr>
-      </w:pPr>
+      <w:r>
+        <w:rPr>
+          <w:lang w:val="en-US"/>
+        </w:rPr>
+        <w:t xml:space="preserve"> This database focuses on pregnant woman, older than 21 years, suffering from diabetes. S</w:t>
+      </w:r>
+      <w:r>
+        <w:rPr>
+          <w:lang w:val="en-US"/>
+        </w:rPr>
+        <w:t xml:space="preserve">everal </w:t>
+      </w:r>
+      <w:r>
+        <w:rPr>
+          <w:lang w:val="en-US"/>
+        </w:rPr>
+        <w:t xml:space="preserve">machine learning </w:t>
+      </w:r>
+      <w:r>
+        <w:rPr>
+          <w:lang w:val="en-US"/>
+        </w:rPr>
+        <w:t>classification algorithms</w:t>
+      </w:r>
+      <w:r>
+        <w:rPr>
+          <w:lang w:val="en-US"/>
+        </w:rPr>
+        <w:t xml:space="preserve">, </w:t>
+      </w:r>
+      <w:r>
+        <w:rPr>
+          <w:lang w:val="en-US"/>
+        </w:rPr>
+        <w:t>(e.g.:</w:t>
+      </w:r>
       <w:r>
         <w:rPr>
           <w:lang w:val="en-US"/>
         </w:rPr>
         <w:t xml:space="preserve"> </w:t>
       </w:r>
-      <w:proofErr w:type="gramStart"/>
-      <w:r>
-        <w:rPr>
-          <w:lang w:val="en-US"/>
-        </w:rPr>
-        <w:t>For</w:t>
-      </w:r>
-      <w:r>
-        <w:rPr>
-          <w:lang w:val="en-US"/>
-        </w:rPr>
-        <w:t xml:space="preserve"> the purpose of</w:t>
-      </w:r>
-      <w:proofErr w:type="gramEnd"/>
-      <w:r>
-        <w:rPr>
-          <w:lang w:val="en-US"/>
-        </w:rPr>
-        <w:t xml:space="preserve"> this experiment</w:t>
-      </w:r>
-      <w:r>
-        <w:rPr>
-          <w:lang w:val="en-US"/>
-        </w:rPr>
-        <w:t>, several classification algorithms</w:t>
-      </w:r>
-      <w:r>
-        <w:rPr>
-          <w:lang w:val="en-US"/>
-        </w:rPr>
-        <w:t xml:space="preserve">, </w:t>
-      </w:r>
-      <w:r>
-        <w:rPr>
-          <w:lang w:val="en-US"/>
-        </w:rPr>
-        <w:t>(e.g.:</w:t>
+      <w:r>
+        <w:rPr>
+          <w:lang w:val="en-US"/>
+        </w:rPr>
+        <w:t xml:space="preserve">Decision Tree, </w:t>
+      </w:r>
+      <w:r>
+        <w:rPr>
+          <w:lang w:val="en-US"/>
+        </w:rPr>
+        <w:t>KNN</w:t>
+      </w:r>
+      <w:r>
+        <w:rPr>
+          <w:lang w:val="en-US"/>
+        </w:rPr>
+        <w:t>,</w:t>
+      </w:r>
+      <w:r>
+        <w:rPr>
+          <w:lang w:val="en-US"/>
+        </w:rPr>
+        <w:t xml:space="preserve"> and </w:t>
+      </w:r>
+      <w:r>
+        <w:rPr>
+          <w:lang w:val="en-US"/>
+        </w:rPr>
+        <w:t>AdaBoost</w:t>
+      </w:r>
+      <w:r>
+        <w:rPr>
+          <w:lang w:val="en-US"/>
+        </w:rPr>
+        <w:t>)</w:t>
       </w:r>
       <w:r>
         <w:rPr>
@@ -2025,37 +2784,127 @@
         <w:rPr>
           <w:lang w:val="en-US"/>
         </w:rPr>
-        <w:t xml:space="preserve">Decision Tree, </w:t>
-      </w:r>
-      <w:r>
-        <w:rPr>
-          <w:lang w:val="en-US"/>
-        </w:rPr>
-        <w:t>KNN</w:t>
-      </w:r>
-      <w:r>
-        <w:rPr>
-          <w:lang w:val="en-US"/>
-        </w:rPr>
-        <w:t>,</w:t>
-      </w:r>
-      <w:r>
-        <w:rPr>
-          <w:lang w:val="en-US"/>
-        </w:rPr>
-        <w:t xml:space="preserve"> and </w:t>
-      </w:r>
-      <w:r>
-        <w:rPr>
-          <w:lang w:val="en-US"/>
-        </w:rPr>
-        <w:t>AdaBoost</w:t>
-      </w:r>
-      <w:r>
-        <w:rPr>
-          <w:lang w:val="en-US"/>
-        </w:rPr>
-        <w:t>)</w:t>
+        <w:t>are</w:t>
+      </w:r>
+      <w:r>
+        <w:rPr>
+          <w:lang w:val="en-US"/>
+        </w:rPr>
+        <w:t xml:space="preserve"> used</w:t>
+      </w:r>
+      <w:r>
+        <w:rPr>
+          <w:lang w:val="en-US"/>
+        </w:rPr>
+        <w:t xml:space="preserve"> to find the prediction of diabetes in a patient</w:t>
+      </w:r>
+      <w:r>
+        <w:rPr>
+          <w:lang w:val="en-US"/>
+        </w:rPr>
+        <w:t xml:space="preserve">. The performance of all algorithms </w:t>
+      </w:r>
+      <w:r>
+        <w:rPr>
+          <w:lang w:val="en-US"/>
+        </w:rPr>
+        <w:t>is</w:t>
+      </w:r>
+      <w:r>
+        <w:rPr>
+          <w:lang w:val="en-US"/>
+        </w:rPr>
+        <w:t xml:space="preserve"> then evaluated on various measures like p</w:t>
+      </w:r>
+      <w:r>
+        <w:rPr>
+          <w:lang w:val="en-US"/>
+        </w:rPr>
+        <w:t xml:space="preserve">recision, </w:t>
+      </w:r>
+      <w:r>
+        <w:rPr>
+          <w:lang w:val="en-US"/>
+        </w:rPr>
+        <w:t>a</w:t>
+      </w:r>
+      <w:r>
+        <w:rPr>
+          <w:lang w:val="en-US"/>
+        </w:rPr>
+        <w:t>ccuracy,</w:t>
+      </w:r>
+      <w:r>
+        <w:rPr>
+          <w:lang w:val="en-US"/>
+        </w:rPr>
+        <w:t xml:space="preserve"> f</w:t>
+      </w:r>
+      <w:r>
+        <w:rPr>
+          <w:lang w:val="en-US"/>
+        </w:rPr>
+        <w:t>-</w:t>
+      </w:r>
+      <w:r>
+        <w:rPr>
+          <w:lang w:val="en-US"/>
+        </w:rPr>
+        <w:t>m</w:t>
+      </w:r>
+      <w:r>
+        <w:rPr>
+          <w:lang w:val="en-US"/>
+        </w:rPr>
+        <w:t xml:space="preserve">easure, and </w:t>
+      </w:r>
+      <w:r>
+        <w:rPr>
+          <w:lang w:val="en-US"/>
+        </w:rPr>
+        <w:t>r</w:t>
+      </w:r>
+      <w:r>
+        <w:rPr>
+          <w:lang w:val="en-US"/>
+        </w:rPr>
+        <w:t>ecall.</w:t>
+      </w:r>
+      <w:r>
+        <w:rPr>
+          <w:lang w:val="en-US"/>
+        </w:rPr>
+        <w:t xml:space="preserve"> And these results </w:t>
+      </w:r>
+      <w:r>
+        <w:rPr>
+          <w:lang w:val="en-US"/>
+        </w:rPr>
+        <w:t xml:space="preserve">are </w:t>
+      </w:r>
+      <w:r>
+        <w:rPr>
+          <w:lang w:val="en-US"/>
+        </w:rPr>
+        <w:t xml:space="preserve">then </w:t>
+      </w:r>
+      <w:r>
+        <w:rPr>
+          <w:lang w:val="en-US"/>
+        </w:rPr>
+        <w:t xml:space="preserve">verified using </w:t>
+      </w:r>
+      <w:r>
+        <w:rPr>
+          <w:lang w:val="en-US"/>
+        </w:rPr>
+        <w:t xml:space="preserve">the </w:t>
+      </w:r>
+      <w:r>
+        <w:rPr>
+          <w:lang w:val="en-US"/>
+        </w:rPr>
+        <w:t>Receiver</w:t>
       </w:r>
       <w:r>
         <w:rPr>
@@ -2067,115 +2916,44 @@
         <w:rPr>
           <w:lang w:val="en-US"/>
         </w:rPr>
-        <w:t>are</w:t>
-      </w:r>
-      <w:r>
-        <w:rPr>
-          <w:lang w:val="en-US"/>
-        </w:rPr>
-        <w:t xml:space="preserve"> used. The performance of all algorithms </w:t>
-      </w:r>
-      <w:r>
-        <w:rPr>
-          <w:lang w:val="en-US"/>
-        </w:rPr>
-        <w:t>is</w:t>
-      </w:r>
-      <w:r>
-        <w:rPr>
-          <w:lang w:val="en-US"/>
-        </w:rPr>
-        <w:t xml:space="preserve"> then evaluated on various measures like p</w:t>
-      </w:r>
-      <w:r>
-        <w:rPr>
-          <w:lang w:val="en-US"/>
-        </w:rPr>
-        <w:t xml:space="preserve">recision, </w:t>
-      </w:r>
-      <w:r>
-        <w:rPr>
-          <w:lang w:val="en-US"/>
-        </w:rPr>
-        <w:t>a</w:t>
-      </w:r>
-      <w:r>
-        <w:rPr>
-          <w:lang w:val="en-US"/>
-        </w:rPr>
-        <w:t>ccuracy,</w:t>
-      </w:r>
-      <w:r>
-        <w:rPr>
-          <w:lang w:val="en-US"/>
-        </w:rPr>
-        <w:t xml:space="preserve"> f</w:t>
-      </w:r>
-      <w:r>
-        <w:rPr>
-          <w:lang w:val="en-US"/>
-        </w:rPr>
-        <w:t>-</w:t>
-      </w:r>
-      <w:r>
-        <w:rPr>
-          <w:lang w:val="en-US"/>
-        </w:rPr>
-        <w:t>m</w:t>
-      </w:r>
-      <w:r>
-        <w:rPr>
-          <w:lang w:val="en-US"/>
-        </w:rPr>
-        <w:t xml:space="preserve">easure, and </w:t>
-      </w:r>
-      <w:r>
-        <w:rPr>
-          <w:lang w:val="en-US"/>
-        </w:rPr>
-        <w:t>r</w:t>
-      </w:r>
-      <w:r>
-        <w:rPr>
-          <w:lang w:val="en-US"/>
-        </w:rPr>
-        <w:t>ecall.</w:t>
-      </w:r>
-      <w:r>
-        <w:rPr>
-          <w:lang w:val="en-US"/>
-        </w:rPr>
-        <w:t xml:space="preserve"> And these results </w:t>
-      </w:r>
-      <w:r>
-        <w:rPr>
-          <w:lang w:val="en-US"/>
-        </w:rPr>
-        <w:t xml:space="preserve">are </w:t>
-      </w:r>
-      <w:r>
-        <w:rPr>
-          <w:lang w:val="en-US"/>
-        </w:rPr>
-        <w:t xml:space="preserve">then </w:t>
-      </w:r>
-      <w:r>
-        <w:rPr>
-          <w:lang w:val="en-US"/>
-        </w:rPr>
-        <w:t xml:space="preserve">verified using </w:t>
-      </w:r>
-      <w:r>
-        <w:rPr>
-          <w:lang w:val="en-US"/>
-        </w:rPr>
-        <w:t xml:space="preserve">the </w:t>
-      </w:r>
-      <w:r>
-        <w:rPr>
-          <w:lang w:val="en-US"/>
-        </w:rPr>
-        <w:t>Receiver</w:t>
+        <w:t>Operating Characteristic (ROC) curves in a proper and systematic manner.</w:t>
+      </w:r>
+    </w:p>
+    <w:p>
+      <w:pPr>
+        <w:rPr>
+          <w:lang w:val="en-US"/>
+        </w:rPr>
+      </w:pPr>
+      <w:r>
+        <w:rPr>
+          <w:lang w:val="en-US"/>
+        </w:rPr>
+        <w:t>The remain</w:t>
+      </w:r>
+      <w:r>
+        <w:rPr>
+          <w:lang w:val="en-US"/>
+        </w:rPr>
+        <w:t>ing</w:t>
+      </w:r>
+      <w:r>
+        <w:rPr>
+          <w:lang w:val="en-US"/>
+        </w:rPr>
+        <w:t xml:space="preserve"> of </w:t>
+      </w:r>
+      <w:r>
+        <w:rPr>
+          <w:lang w:val="en-US"/>
+        </w:rPr>
+        <w:t>this report</w:t>
+      </w:r>
+      <w:r>
+        <w:rPr>
+          <w:lang w:val="en-US"/>
+        </w:rPr>
+        <w:t xml:space="preserve"> is organized as follows: Section</w:t>
       </w:r>
       <w:r>
         <w:rPr>
@@ -2187,68 +2965,170 @@
         <w:rPr>
           <w:lang w:val="en-US"/>
         </w:rPr>
-        <w:t>Operating Characteristic (ROC) curves in a proper and systematic manner.</w:t>
-      </w:r>
-    </w:p>
-    <w:p>
-      <w:pPr>
-        <w:rPr>
-          <w:lang w:val="en-US"/>
-        </w:rPr>
-      </w:pPr>
-    </w:p>
-    <w:p>
-      <w:pPr>
-        <w:rPr>
-          <w:lang w:val="en-US"/>
-        </w:rPr>
-      </w:pPr>
-    </w:p>
-    <w:p>
-      <w:pPr>
-        <w:rPr>
-          <w:lang w:val="en-US"/>
-        </w:rPr>
-      </w:pPr>
-    </w:p>
-    <w:p>
-      <w:pPr>
-        <w:rPr>
-          <w:lang w:val="en-US"/>
-        </w:rPr>
-      </w:pPr>
-    </w:p>
-    <w:p>
-      <w:pPr>
-        <w:rPr>
-          <w:lang w:val="en-US"/>
-        </w:rPr>
-      </w:pPr>
-    </w:p>
-    <w:p>
-      <w:pPr>
-        <w:rPr>
-          <w:lang w:val="en-US"/>
-        </w:rPr>
-      </w:pPr>
-    </w:p>
-    <w:p>
-      <w:pPr>
-        <w:rPr>
-          <w:lang w:val="en-US"/>
-        </w:rPr>
-      </w:pPr>
-    </w:p>
-    <w:p>
-      <w:pPr>
-        <w:rPr>
-          <w:rFonts w:asciiTheme="majorHAnsi" w:eastAsiaTheme="majorEastAsia" w:hAnsiTheme="majorHAnsi" w:cstheme="majorBidi"/>
-          <w:color w:val="2F5496" w:themeColor="accent1" w:themeShade="BF"/>
-          <w:sz w:val="32"/>
-          <w:szCs w:val="32"/>
-          <w:lang w:val="en-US"/>
-        </w:rPr>
-      </w:pPr>
+        <w:t>II</w:t>
+      </w:r>
+      <w:r>
+        <w:rPr>
+          <w:lang w:val="en-US"/>
+        </w:rPr>
+        <w:t>I</w:t>
+      </w:r>
+      <w:r>
+        <w:rPr>
+          <w:lang w:val="en-US"/>
+        </w:rPr>
+        <w:t xml:space="preserve"> briefs the materials and </w:t>
+      </w:r>
+      <w:r>
+        <w:rPr>
+          <w:lang w:val="en-US"/>
+        </w:rPr>
+        <w:t>method</w:t>
+      </w:r>
+      <w:r>
+        <w:rPr>
+          <w:lang w:val="en-US"/>
+        </w:rPr>
+        <w:t xml:space="preserve"> used, Section I</w:t>
+      </w:r>
+      <w:r>
+        <w:rPr>
+          <w:lang w:val="en-US"/>
+        </w:rPr>
+        <w:t>V</w:t>
+      </w:r>
+      <w:r>
+        <w:rPr>
+          <w:lang w:val="en-US"/>
+        </w:rPr>
+        <w:t xml:space="preserve"> </w:t>
+      </w:r>
+      <w:r>
+        <w:rPr>
+          <w:lang w:val="en-US"/>
+        </w:rPr>
+        <w:t xml:space="preserve"> </w:t>
+      </w:r>
+      <w:r>
+        <w:rPr>
+          <w:lang w:val="en-US"/>
+        </w:rPr>
+        <w:t>introduces the</w:t>
+      </w:r>
+      <w:r>
+        <w:rPr>
+          <w:lang w:val="en-US"/>
+        </w:rPr>
+        <w:t xml:space="preserve"> data source used and its origin, </w:t>
+      </w:r>
+      <w:r>
+        <w:rPr>
+          <w:lang w:val="en-US"/>
+        </w:rPr>
+        <w:t>Section V</w:t>
+      </w:r>
+      <w:r>
+        <w:rPr>
+          <w:lang w:val="en-US"/>
+        </w:rPr>
+        <w:t xml:space="preserve"> gives a brief summary of what CRISP-DM is and how it’s implemented in this research (</w:t>
+      </w:r>
+      <w:r>
+        <w:rPr>
+          <w:lang w:val="en-US"/>
+        </w:rPr>
+        <w:t xml:space="preserve">its relation between </w:t>
+      </w:r>
+      <w:r>
+        <w:rPr>
+          <w:lang w:val="en-US"/>
+        </w:rPr>
+        <w:t xml:space="preserve">report and technical solution), Section VI </w:t>
+      </w:r>
+      <w:r>
+        <w:rPr>
+          <w:lang w:val="en-US"/>
+        </w:rPr>
+        <w:t>focus on understanding the research and project objectives and requirements from a business point of view</w:t>
+      </w:r>
+      <w:r>
+        <w:rPr>
+          <w:lang w:val="en-US"/>
+        </w:rPr>
+        <w:t>, Section VII</w:t>
+      </w:r>
+      <w:r>
+        <w:rPr>
+          <w:lang w:val="en-US"/>
+        </w:rPr>
+        <w:t xml:space="preserve"> explores the raw data of the dataset, </w:t>
+      </w:r>
+      <w:r>
+        <w:rPr>
+          <w:lang w:val="en-US"/>
+        </w:rPr>
+        <w:t>Section VIII</w:t>
+      </w:r>
+      <w:r>
+        <w:rPr>
+          <w:lang w:val="en-US"/>
+        </w:rPr>
+        <w:t xml:space="preserve"> </w:t>
+      </w:r>
+      <w:r>
+        <w:rPr>
+          <w:lang w:val="en-US"/>
+        </w:rPr>
+        <w:t xml:space="preserve">details all activities to </w:t>
+      </w:r>
+      <w:r>
+        <w:rPr>
+          <w:lang w:val="en-US"/>
+        </w:rPr>
+        <w:t>construct</w:t>
+      </w:r>
+      <w:r>
+        <w:rPr>
+          <w:lang w:val="en-US"/>
+        </w:rPr>
+        <w:t xml:space="preserve"> the final data</w:t>
+      </w:r>
+      <w:r>
+        <w:rPr>
+          <w:lang w:val="en-US"/>
+        </w:rPr>
+        <w:t xml:space="preserve">set from the raw data, </w:t>
+      </w:r>
+      <w:r>
+        <w:rPr>
+          <w:lang w:val="en-US"/>
+        </w:rPr>
+        <w:t xml:space="preserve">Section IX </w:t>
+      </w:r>
+      <w:r>
+        <w:rPr>
+          <w:lang w:val="en-US"/>
+        </w:rPr>
+        <w:t xml:space="preserve">will approach and discuss the evaluations done on the modeling techniques, </w:t>
+      </w:r>
+      <w:r>
+        <w:rPr>
+          <w:lang w:val="en-US"/>
+        </w:rPr>
+        <w:t xml:space="preserve">Section X discusses and evaluates the results, Section XI determines the Conclusion of the research </w:t>
+      </w:r>
+      <w:r>
+        <w:rPr>
+          <w:lang w:val="en-US"/>
+        </w:rPr>
+        <w:t>work, and</w:t>
+      </w:r>
+      <w:r>
+        <w:rPr>
+          <w:lang w:val="en-US"/>
+        </w:rPr>
+        <w:t xml:space="preserve"> Section XII approach’s Future Work that can be done in order to further continue or improve this research.</w:t>
+      </w:r>
       <w:r>
         <w:rPr>
           <w:lang w:val="en-US"/>
@@ -2259,17 +3139,14 @@
     <w:p>
       <w:pPr>
         <w:pStyle w:val="Heading1"/>
-        <w:rPr>
-          <w:lang w:val="en-US"/>
-        </w:rPr>
-      </w:pPr>
-      <w:bookmarkStart w:id="2" w:name="_Toc121082382"/>
-      <w:r>
-        <w:rPr>
-          <w:lang w:val="en-US"/>
-        </w:rPr>
+      </w:pPr>
+      <w:bookmarkStart w:id="2" w:name="_Toc121127849"/>
+      <w:r>
         <w:lastRenderedPageBreak/>
-        <w:t>Materials and Methods</w:t>
+        <w:t>Materials</w:t>
+      </w:r>
+      <w:r>
+        <w:t xml:space="preserve"> and Methods</w:t>
       </w:r>
       <w:bookmarkEnd w:id="2"/>
     </w:p>
@@ -2345,16 +3222,12 @@
     <w:p>
       <w:pPr>
         <w:pStyle w:val="Heading1"/>
-        <w:rPr>
-          <w:lang w:val="en-US"/>
-        </w:rPr>
-      </w:pPr>
-      <w:r>
-        <w:rPr>
-          <w:lang w:val="en-US"/>
-        </w:rPr>
+      </w:pPr>
+      <w:bookmarkStart w:id="3" w:name="_Toc121127850"/>
+      <w:r>
         <w:t>Data Source</w:t>
       </w:r>
+      <w:bookmarkEnd w:id="3"/>
     </w:p>
     <w:p>
       <w:pPr>
@@ -2537,7 +3410,7 @@
     </w:p>
     <w:p>
       <w:pPr>
-        <w:spacing w:before="0" w:after="0" w:line="240" w:lineRule="auto"/>
+        <w:spacing w:after="0" w:line="240" w:lineRule="auto"/>
         <w:jc w:val="left"/>
         <w:rPr>
           <w:rFonts w:asciiTheme="majorHAnsi" w:eastAsiaTheme="majorEastAsia" w:hAnsiTheme="majorHAnsi" w:cstheme="majorBidi"/>
@@ -2547,7 +3420,6 @@
           <w:lang w:val="en-US"/>
         </w:rPr>
       </w:pPr>
-      <w:bookmarkStart w:id="3" w:name="_Toc121082383"/>
       <w:r>
         <w:rPr>
           <w:lang w:val="en-US"/>
@@ -2558,18 +3430,13 @@
     <w:p>
       <w:pPr>
         <w:pStyle w:val="Heading1"/>
-        <w:rPr>
-          <w:lang w:val="en-US"/>
-        </w:rPr>
-      </w:pPr>
-      <w:r>
-        <w:rPr>
-          <w:lang w:val="en-US"/>
-        </w:rPr>
+      </w:pPr>
+      <w:bookmarkStart w:id="4" w:name="_Toc121127851"/>
+      <w:r>
         <w:lastRenderedPageBreak/>
         <w:t>What is the CRISP-DM methodology?</w:t>
       </w:r>
-      <w:bookmarkEnd w:id="3"/>
+      <w:bookmarkEnd w:id="4"/>
     </w:p>
     <w:p>
       <w:pPr>
@@ -2900,7 +3767,7 @@
           <w:lang w:val="en-US"/>
         </w:rPr>
       </w:pPr>
-      <w:bookmarkStart w:id="4" w:name="_Toc121082384"/>
+      <w:bookmarkStart w:id="5" w:name="_Toc121127852"/>
       <w:r>
         <w:rPr>
           <w:lang w:val="en-US"/>
@@ -2931,7 +3798,7 @@
         </w:rPr>
         <w:t>?</w:t>
       </w:r>
-      <w:bookmarkEnd w:id="4"/>
+      <w:bookmarkEnd w:id="5"/>
     </w:p>
     <w:p>
       <w:pPr>
@@ -3467,7 +4334,7 @@
               <w:noProof/>
               <w:lang w:val="en-US"/>
             </w:rPr>
-            <w:t>(CRISP-DM)</w:t>
+            <w:t>(3)</w:t>
           </w:r>
           <w:r>
             <w:rPr>
@@ -3498,7 +4365,7 @@
           <w:lang w:val="en-US"/>
         </w:rPr>
       </w:pPr>
-      <w:bookmarkStart w:id="5" w:name="_Toc121082385"/>
+      <w:bookmarkStart w:id="6" w:name="_Toc121127853"/>
       <w:r>
         <w:rPr>
           <w:lang w:val="en-US"/>
@@ -3511,7 +4378,7 @@
         </w:rPr>
         <w:t>phases &amp; Diabetes Diagnosis Classification Mining Project phases</w:t>
       </w:r>
-      <w:bookmarkEnd w:id="5"/>
+      <w:bookmarkEnd w:id="6"/>
     </w:p>
     <w:p>
       <w:pPr>
@@ -3661,6 +4528,20 @@
               </w:rPr>
               <w:t>Understand and set goals from a business perspective for the project</w:t>
             </w:r>
+            <w:r>
+              <w:rPr>
+                <w:lang w:val="en-US"/>
+              </w:rPr>
+              <w:t xml:space="preserve"> </w:t>
+            </w:r>
+            <w:r>
+              <w:rPr>
+                <w:sz w:val="18"/>
+                <w:szCs w:val="18"/>
+                <w:lang w:val="en-US"/>
+              </w:rPr>
+              <w:t>(Jupiter notebook chapter: Business Context / Data Context)</w:t>
+            </w:r>
           </w:p>
         </w:tc>
       </w:tr>
@@ -3717,7 +4598,37 @@
               <w:rPr>
                 <w:lang w:val="en-US"/>
               </w:rPr>
-              <w:t>Check if the available data can meet the objectives of the project and its quality.</w:t>
+              <w:t>Check if the available data can meet the objectives of the project and its quality</w:t>
+            </w:r>
+            <w:r>
+              <w:rPr>
+                <w:lang w:val="en-US"/>
+              </w:rPr>
+              <w:t xml:space="preserve"> </w:t>
+            </w:r>
+            <w:r>
+              <w:rPr>
+                <w:sz w:val="18"/>
+                <w:szCs w:val="18"/>
+                <w:lang w:val="en-US"/>
+              </w:rPr>
+              <w:t>(</w:t>
+            </w:r>
+            <w:r>
+              <w:rPr>
+                <w:sz w:val="18"/>
+                <w:szCs w:val="18"/>
+                <w:lang w:val="en-US"/>
+              </w:rPr>
+              <w:t xml:space="preserve">Jupiter notebook chapter: </w:t>
+            </w:r>
+            <w:r>
+              <w:rPr>
+                <w:sz w:val="18"/>
+                <w:szCs w:val="18"/>
+                <w:lang w:val="en-US"/>
+              </w:rPr>
+              <w:t>Exploratory Data Analysis - EDA)</w:t>
             </w:r>
           </w:p>
         </w:tc>
@@ -3752,6 +4663,7 @@
                 <w:bCs w:val="0"/>
                 <w:lang w:val="en-US"/>
               </w:rPr>
+              <w:lastRenderedPageBreak/>
               <w:t>Data preparation</w:t>
             </w:r>
           </w:p>
@@ -3779,6 +4691,36 @@
                 <w:lang w:val="en-US"/>
               </w:rPr>
               <w:t>The raw data is transformed, in the cases that is necessary for this data mining project</w:t>
+            </w:r>
+            <w:r>
+              <w:rPr>
+                <w:lang w:val="en-US"/>
+              </w:rPr>
+              <w:t xml:space="preserve"> </w:t>
+            </w:r>
+            <w:r>
+              <w:rPr>
+                <w:sz w:val="18"/>
+                <w:szCs w:val="18"/>
+                <w:lang w:val="en-US"/>
+              </w:rPr>
+              <w:t>(</w:t>
+            </w:r>
+            <w:r>
+              <w:rPr>
+                <w:sz w:val="18"/>
+                <w:szCs w:val="18"/>
+                <w:lang w:val="en-US"/>
+              </w:rPr>
+              <w:t xml:space="preserve">Jupiter notebook chapter: </w:t>
+            </w:r>
+            <w:r>
+              <w:rPr>
+                <w:sz w:val="18"/>
+                <w:szCs w:val="18"/>
+                <w:lang w:val="en-US"/>
+              </w:rPr>
+              <w:t>Pre-processing, Feature Engineering, Feature Selection)</w:t>
             </w:r>
           </w:p>
         </w:tc>
@@ -3810,7 +4752,6 @@
                 <w:bCs w:val="0"/>
                 <w:lang w:val="en-US"/>
               </w:rPr>
-              <w:lastRenderedPageBreak/>
               <w:t>Modeling</w:t>
             </w:r>
           </w:p>
@@ -3838,6 +4779,24 @@
                 <w:lang w:val="en-US"/>
               </w:rPr>
               <w:t>Execute the algorithms that satisfied the project objectives</w:t>
+            </w:r>
+            <w:r>
+              <w:rPr>
+                <w:lang w:val="en-US"/>
+              </w:rPr>
+              <w:t xml:space="preserve"> (</w:t>
+            </w:r>
+            <w:r>
+              <w:rPr>
+                <w:lang w:val="en-US"/>
+              </w:rPr>
+              <w:t xml:space="preserve">Jupiter notebook chapter: </w:t>
+            </w:r>
+            <w:r>
+              <w:rPr>
+                <w:lang w:val="en-US"/>
+              </w:rPr>
+              <w:t>Models)</w:t>
             </w:r>
           </w:p>
         </w:tc>
@@ -3898,7 +4857,51 @@
               <w:rPr>
                 <w:lang w:val="en-US"/>
               </w:rPr>
-              <w:t>The results are presented, analyzed and evaluated</w:t>
+              <w:t xml:space="preserve">The results are presented, </w:t>
+            </w:r>
+            <w:proofErr w:type="gramStart"/>
+            <w:r>
+              <w:rPr>
+                <w:lang w:val="en-US"/>
+              </w:rPr>
+              <w:t>analyzed</w:t>
+            </w:r>
+            <w:proofErr w:type="gramEnd"/>
+            <w:r>
+              <w:rPr>
+                <w:lang w:val="en-US"/>
+              </w:rPr>
+              <w:t xml:space="preserve"> and evaluated</w:t>
+            </w:r>
+            <w:r>
+              <w:rPr>
+                <w:lang w:val="en-US"/>
+              </w:rPr>
+              <w:t xml:space="preserve"> </w:t>
+            </w:r>
+            <w:r>
+              <w:rPr>
+                <w:sz w:val="18"/>
+                <w:szCs w:val="18"/>
+                <w:lang w:val="en-US"/>
+              </w:rPr>
+              <w:t>(</w:t>
+            </w:r>
+            <w:r>
+              <w:rPr>
+                <w:sz w:val="18"/>
+                <w:szCs w:val="18"/>
+                <w:lang w:val="en-US"/>
+              </w:rPr>
+              <w:t xml:space="preserve">Jupiter notebook chapter: </w:t>
+            </w:r>
+            <w:r>
+              <w:rPr>
+                <w:sz w:val="18"/>
+                <w:szCs w:val="18"/>
+                <w:lang w:val="en-US"/>
+              </w:rPr>
+              <w:t>Evaluation)</w:t>
             </w:r>
           </w:p>
         </w:tc>
@@ -3994,19 +4997,13 @@
     <w:p>
       <w:pPr>
         <w:pStyle w:val="Heading1"/>
-        <w:rPr>
-          <w:lang w:val="en-US"/>
-        </w:rPr>
-      </w:pPr>
-      <w:bookmarkStart w:id="6" w:name="_Toc121082386"/>
-      <w:r>
-        <w:rPr>
-          <w:lang w:val="en-US"/>
-        </w:rPr>
+      </w:pPr>
+      <w:bookmarkStart w:id="7" w:name="_Toc121127854"/>
+      <w:r>
         <w:lastRenderedPageBreak/>
         <w:t>Business understanding (CRISP-DM - phase 1)</w:t>
       </w:r>
-      <w:bookmarkEnd w:id="6"/>
+      <w:bookmarkEnd w:id="7"/>
     </w:p>
     <w:p>
       <w:pPr>
@@ -4067,18 +5064,12 @@
     <w:p>
       <w:pPr>
         <w:pStyle w:val="Heading1"/>
-        <w:rPr>
-          <w:lang w:val="en-US"/>
-        </w:rPr>
-      </w:pPr>
-      <w:bookmarkStart w:id="7" w:name="_Toc121082387"/>
-      <w:r>
-        <w:rPr>
-          <w:lang w:val="en-US"/>
-        </w:rPr>
+      </w:pPr>
+      <w:bookmarkStart w:id="8" w:name="_Toc121127855"/>
+      <w:r>
         <w:t>Data understanding (CRISP-DM - phase 2)</w:t>
       </w:r>
-      <w:bookmarkEnd w:id="7"/>
+      <w:bookmarkEnd w:id="8"/>
     </w:p>
     <w:p>
       <w:pPr>
@@ -4104,18 +5095,12 @@
     <w:p>
       <w:pPr>
         <w:pStyle w:val="Heading1"/>
-        <w:rPr>
-          <w:lang w:val="en-US"/>
-        </w:rPr>
-      </w:pPr>
-      <w:bookmarkStart w:id="8" w:name="_Toc121082388"/>
-      <w:r>
-        <w:rPr>
-          <w:lang w:val="en-US"/>
-        </w:rPr>
+      </w:pPr>
+      <w:bookmarkStart w:id="9" w:name="_Toc121127856"/>
+      <w:r>
         <w:t>Data preparation (CRISP-DM - phase 3)</w:t>
       </w:r>
-      <w:bookmarkEnd w:id="8"/>
+      <w:bookmarkEnd w:id="9"/>
     </w:p>
     <w:p>
       <w:pPr>
@@ -4148,24 +5133,15 @@
     <w:p>
       <w:pPr>
         <w:pStyle w:val="Heading1"/>
-        <w:rPr>
-          <w:lang w:val="en-US"/>
-        </w:rPr>
-      </w:pPr>
-      <w:bookmarkStart w:id="9" w:name="_Toc121082389"/>
-      <w:r>
-        <w:rPr>
-          <w:lang w:val="en-US"/>
-        </w:rPr>
+      </w:pPr>
+      <w:bookmarkStart w:id="10" w:name="_Toc121127857"/>
+      <w:r>
         <w:t>Modeling</w:t>
       </w:r>
       <w:r>
-        <w:rPr>
-          <w:lang w:val="en-US"/>
-        </w:rPr>
         <w:t xml:space="preserve"> (CRISP-DM - phase 4)</w:t>
       </w:r>
-      <w:bookmarkEnd w:id="9"/>
+      <w:bookmarkEnd w:id="10"/>
     </w:p>
     <w:p>
       <w:pPr>
@@ -4205,19 +5181,13 @@
     <w:p>
       <w:pPr>
         <w:pStyle w:val="Heading1"/>
-        <w:rPr>
-          <w:lang w:val="en-US"/>
-        </w:rPr>
-      </w:pPr>
-      <w:bookmarkStart w:id="10" w:name="_Toc121082390"/>
-      <w:r>
-        <w:rPr>
-          <w:lang w:val="en-US"/>
-        </w:rPr>
+      </w:pPr>
+      <w:bookmarkStart w:id="11" w:name="_Toc121127858"/>
+      <w:r>
         <w:lastRenderedPageBreak/>
         <w:t>Evaluation (CRISP-DM - phase 5)</w:t>
       </w:r>
-      <w:bookmarkEnd w:id="10"/>
+      <w:bookmarkEnd w:id="11"/>
     </w:p>
     <w:p>
       <w:pPr>
@@ -4250,18 +5220,12 @@
     <w:p>
       <w:pPr>
         <w:pStyle w:val="Heading1"/>
-        <w:rPr>
-          <w:lang w:val="en-US"/>
-        </w:rPr>
-      </w:pPr>
-      <w:bookmarkStart w:id="11" w:name="_Toc121082391"/>
-      <w:r>
-        <w:rPr>
-          <w:lang w:val="en-US"/>
-        </w:rPr>
+      </w:pPr>
+      <w:bookmarkStart w:id="12" w:name="_Toc121127859"/>
+      <w:r>
         <w:t>Conclusions</w:t>
       </w:r>
-      <w:bookmarkEnd w:id="11"/>
+      <w:bookmarkEnd w:id="12"/>
     </w:p>
     <w:p>
       <w:pPr>
@@ -4273,27 +5237,21 @@
     <w:p>
       <w:pPr>
         <w:pStyle w:val="Heading1"/>
-        <w:rPr>
-          <w:lang w:val="en-US"/>
-        </w:rPr>
-      </w:pPr>
-      <w:bookmarkStart w:id="12" w:name="_Toc121082392"/>
-      <w:r>
-        <w:rPr>
-          <w:lang w:val="en-US"/>
-        </w:rPr>
+      </w:pPr>
+      <w:bookmarkStart w:id="13" w:name="_Toc121127860"/>
+      <w:r>
         <w:t>Future Work</w:t>
       </w:r>
-      <w:bookmarkEnd w:id="12"/>
-    </w:p>
-    <w:p>
-      <w:pPr>
-        <w:rPr>
-          <w:lang w:val="en-US"/>
-        </w:rPr>
-      </w:pPr>
-    </w:p>
-    <w:bookmarkStart w:id="13" w:name="_Toc121082393" w:displacedByCustomXml="next"/>
+      <w:bookmarkEnd w:id="13"/>
+    </w:p>
+    <w:p>
+      <w:pPr>
+        <w:rPr>
+          <w:lang w:val="en-US"/>
+        </w:rPr>
+      </w:pPr>
+    </w:p>
+    <w:bookmarkStart w:id="14" w:name="_Toc121127861" w:displacedByCustomXml="next"/>
     <w:sdt>
       <w:sdtPr>
         <w:rPr>
@@ -4313,17 +5271,11 @@
         <w:p>
           <w:pPr>
             <w:pStyle w:val="Heading1"/>
-            <w:jc w:val="left"/>
-            <w:rPr>
-              <w:lang w:val="en-US"/>
-            </w:rPr>
           </w:pPr>
           <w:r>
-            <w:rPr>
-              <w:lang w:val="en-US"/>
-            </w:rPr>
             <w:t>Bibliography</w:t>
           </w:r>
+          <w:bookmarkEnd w:id="14"/>
         </w:p>
         <w:sdt>
           <w:sdtPr>
@@ -4351,19 +5303,42 @@
               </w:r>
               <w:r>
                 <w:rPr>
+                  <w:noProof/>
+                  <w:lang w:val="en-US"/>
+                </w:rPr>
+                <w:t xml:space="preserve">1. </w:t>
+              </w:r>
+              <w:r>
+                <w:rPr>
                   <w:b/>
                   <w:bCs/>
                   <w:noProof/>
                   <w:lang w:val="en-US"/>
                 </w:rPr>
-                <w:t>CRISP-DM</w:t>
+                <w:t>Vijayan, V.V., Anjali, C., .</w:t>
               </w:r>
               <w:r>
                 <w:rPr>
                   <w:noProof/>
                   <w:lang w:val="en-US"/>
                 </w:rPr>
-                <w:t xml:space="preserve"> [Online]. - https://web.archive.org/web/20220401041957/https://www.the-modeling-agency.com/crisp-dm.pdf.</w:t>
+                <w:t xml:space="preserve"> Prediction and diagnosis of diabetes mellitus A machine learning approach. </w:t>
+              </w:r>
+              <w:r>
+                <w:rPr>
+                  <w:i/>
+                  <w:iCs/>
+                  <w:noProof/>
+                  <w:lang w:val="en-US"/>
+                </w:rPr>
+                <w:t xml:space="preserve">IEEE Recent Advances in Intelligent Computational Systems (RAICS). </w:t>
+              </w:r>
+              <w:r>
+                <w:rPr>
+                  <w:noProof/>
+                  <w:lang w:val="en-US"/>
+                </w:rPr>
+                <w:t>2015.</w:t>
               </w:r>
             </w:p>
             <w:p>
@@ -4376,19 +5351,74 @@
               </w:pPr>
               <w:r>
                 <w:rPr>
+                  <w:noProof/>
+                  <w:lang w:val="en-US"/>
+                </w:rPr>
+                <w:t xml:space="preserve">2. </w:t>
+              </w:r>
+              <w:r>
+                <w:rPr>
                   <w:b/>
                   <w:bCs/>
                   <w:noProof/>
                   <w:lang w:val="en-US"/>
                 </w:rPr>
-                <w:t>WHO</w:t>
+                <w:t>WHO.</w:t>
               </w:r>
               <w:r>
                 <w:rPr>
                   <w:noProof/>
                   <w:lang w:val="en-US"/>
                 </w:rPr>
-                <w:t xml:space="preserve"> World Health Organization [Online] // World Health Organization. - https://www.who.int/news-room/fact-sheets/detail/diabetes.</w:t>
+                <w:t xml:space="preserve"> World Health Organization. </w:t>
+              </w:r>
+              <w:r>
+                <w:rPr>
+                  <w:i/>
+                  <w:iCs/>
+                  <w:noProof/>
+                  <w:lang w:val="en-US"/>
+                </w:rPr>
+                <w:t xml:space="preserve">World Health Organization. </w:t>
+              </w:r>
+              <w:r>
+                <w:rPr>
+                  <w:noProof/>
+                  <w:lang w:val="en-US"/>
+                </w:rPr>
+                <w:t>[Online] https://www.who.int/news-room/fact-sheets/detail/diabetes.</w:t>
+              </w:r>
+            </w:p>
+            <w:p>
+              <w:pPr>
+                <w:pStyle w:val="Bibliography"/>
+                <w:rPr>
+                  <w:noProof/>
+                  <w:lang w:val="en-US"/>
+                </w:rPr>
+              </w:pPr>
+              <w:r>
+                <w:rPr>
+                  <w:noProof/>
+                  <w:lang w:val="en-US"/>
+                </w:rPr>
+                <w:t xml:space="preserve">3. </w:t>
+              </w:r>
+              <w:r>
+                <w:rPr>
+                  <w:b/>
+                  <w:bCs/>
+                  <w:noProof/>
+                  <w:lang w:val="en-US"/>
+                </w:rPr>
+                <w:t>CRISP-DM.</w:t>
+              </w:r>
+              <w:r>
+                <w:rPr>
+                  <w:noProof/>
+                  <w:lang w:val="en-US"/>
+                </w:rPr>
+                <w:t xml:space="preserve"> [Online] https://web.archive.org/web/20220401041957/https://www.the-modeling-agency.com/crisp-dm.pdf.</w:t>
               </w:r>
             </w:p>
             <w:p>
@@ -4408,7 +5438,6 @@
         </w:sdt>
       </w:sdtContent>
     </w:sdt>
-    <w:bookmarkEnd w:id="13"/>
     <w:p>
       <w:pPr>
         <w:rPr>
@@ -4434,7 +5463,7 @@
   <w:endnote w:type="separator" w:id="-1">
     <w:p>
       <w:pPr>
-        <w:spacing w:before="0" w:after="0" w:line="240" w:lineRule="auto"/>
+        <w:spacing w:after="0" w:line="240" w:lineRule="auto"/>
       </w:pPr>
       <w:r>
         <w:separator/>
@@ -4444,7 +5473,7 @@
   <w:endnote w:type="continuationSeparator" w:id="0">
     <w:p>
       <w:pPr>
-        <w:spacing w:before="0" w:after="0" w:line="240" w:lineRule="auto"/>
+        <w:spacing w:after="0" w:line="240" w:lineRule="auto"/>
       </w:pPr>
       <w:r>
         <w:continuationSeparator/>
@@ -4644,7 +5673,7 @@
   <w:footnote w:type="separator" w:id="-1">
     <w:p>
       <w:pPr>
-        <w:spacing w:before="0" w:after="0" w:line="240" w:lineRule="auto"/>
+        <w:spacing w:after="0" w:line="240" w:lineRule="auto"/>
       </w:pPr>
       <w:r>
         <w:separator/>
@@ -4654,7 +5683,7 @@
   <w:footnote w:type="continuationSeparator" w:id="0">
     <w:p>
       <w:pPr>
-        <w:spacing w:before="0" w:after="0" w:line="240" w:lineRule="auto"/>
+        <w:spacing w:after="0" w:line="240" w:lineRule="auto"/>
       </w:pPr>
       <w:r>
         <w:continuationSeparator/>
@@ -5627,6 +6656,93 @@
       <w:lvlJc w:val="left"/>
       <w:pPr>
         <w:ind w:left="4320" w:hanging="1440"/>
+      </w:pPr>
+    </w:lvl>
+  </w:abstractNum>
+  <w:abstractNum w:abstractNumId="9" w15:restartNumberingAfterBreak="0">
+    <w:nsid w:val="75FE621F"/>
+    <w:multiLevelType w:val="hybridMultilevel"/>
+    <w:tmpl w:val="7082B764"/>
+    <w:lvl w:ilvl="0" w:tplc="E8C8C4BC">
+      <w:start w:val="1"/>
+      <w:numFmt w:val="upperRoman"/>
+      <w:pStyle w:val="Heading1"/>
+      <w:lvlText w:val="%1."/>
+      <w:lvlJc w:val="right"/>
+      <w:pPr>
+        <w:ind w:left="720" w:hanging="360"/>
+      </w:pPr>
+    </w:lvl>
+    <w:lvl w:ilvl="1" w:tplc="08090019" w:tentative="1">
+      <w:start w:val="1"/>
+      <w:numFmt w:val="lowerLetter"/>
+      <w:lvlText w:val="%2."/>
+      <w:lvlJc w:val="left"/>
+      <w:pPr>
+        <w:ind w:left="1440" w:hanging="360"/>
+      </w:pPr>
+    </w:lvl>
+    <w:lvl w:ilvl="2" w:tplc="0809001B" w:tentative="1">
+      <w:start w:val="1"/>
+      <w:numFmt w:val="lowerRoman"/>
+      <w:lvlText w:val="%3."/>
+      <w:lvlJc w:val="right"/>
+      <w:pPr>
+        <w:ind w:left="2160" w:hanging="180"/>
+      </w:pPr>
+    </w:lvl>
+    <w:lvl w:ilvl="3" w:tplc="0809000F" w:tentative="1">
+      <w:start w:val="1"/>
+      <w:numFmt w:val="decimal"/>
+      <w:lvlText w:val="%4."/>
+      <w:lvlJc w:val="left"/>
+      <w:pPr>
+        <w:ind w:left="2880" w:hanging="360"/>
+      </w:pPr>
+    </w:lvl>
+    <w:lvl w:ilvl="4" w:tplc="08090019" w:tentative="1">
+      <w:start w:val="1"/>
+      <w:numFmt w:val="lowerLetter"/>
+      <w:lvlText w:val="%5."/>
+      <w:lvlJc w:val="left"/>
+      <w:pPr>
+        <w:ind w:left="3600" w:hanging="360"/>
+      </w:pPr>
+    </w:lvl>
+    <w:lvl w:ilvl="5" w:tplc="0809001B" w:tentative="1">
+      <w:start w:val="1"/>
+      <w:numFmt w:val="lowerRoman"/>
+      <w:lvlText w:val="%6."/>
+      <w:lvlJc w:val="right"/>
+      <w:pPr>
+        <w:ind w:left="4320" w:hanging="180"/>
+      </w:pPr>
+    </w:lvl>
+    <w:lvl w:ilvl="6" w:tplc="0809000F" w:tentative="1">
+      <w:start w:val="1"/>
+      <w:numFmt w:val="decimal"/>
+      <w:lvlText w:val="%7."/>
+      <w:lvlJc w:val="left"/>
+      <w:pPr>
+        <w:ind w:left="5040" w:hanging="360"/>
+      </w:pPr>
+    </w:lvl>
+    <w:lvl w:ilvl="7" w:tplc="08090019" w:tentative="1">
+      <w:start w:val="1"/>
+      <w:numFmt w:val="lowerLetter"/>
+      <w:lvlText w:val="%8."/>
+      <w:lvlJc w:val="left"/>
+      <w:pPr>
+        <w:ind w:left="5760" w:hanging="360"/>
+      </w:pPr>
+    </w:lvl>
+    <w:lvl w:ilvl="8" w:tplc="0809001B" w:tentative="1">
+      <w:start w:val="1"/>
+      <w:numFmt w:val="lowerRoman"/>
+      <w:lvlText w:val="%9."/>
+      <w:lvlJc w:val="right"/>
+      <w:pPr>
+        <w:ind w:left="6480" w:hanging="180"/>
       </w:pPr>
     </w:lvl>
   </w:abstractNum>
@@ -5686,6 +6802,15 @@
   </w:num>
   <w:num w:numId="10" w16cid:durableId="2036540600">
     <w:abstractNumId w:val="7"/>
+  </w:num>
+  <w:num w:numId="11" w16cid:durableId="639919500">
+    <w:abstractNumId w:val="9"/>
+  </w:num>
+  <w:num w:numId="12" w16cid:durableId="665089706">
+    <w:abstractNumId w:val="9"/>
+    <w:lvlOverride w:ilvl="0">
+      <w:startOverride w:val="1"/>
+    </w:lvlOverride>
   </w:num>
 </w:numbering>
 </file>
@@ -6084,9 +7209,9 @@
   <w:style w:type="paragraph" w:default="1" w:styleId="Normal">
     <w:name w:val="Normal"/>
     <w:qFormat/>
-    <w:rsid w:val="003B773C"/>
+    <w:rsid w:val="00804F18"/>
     <w:pPr>
-      <w:spacing w:before="40" w:after="40" w:line="360" w:lineRule="auto"/>
+      <w:spacing w:after="40" w:line="360" w:lineRule="auto"/>
       <w:jc w:val="both"/>
     </w:pPr>
     <w:rPr>
@@ -6100,10 +7225,13 @@
     <w:link w:val="Heading1Char"/>
     <w:uiPriority w:val="9"/>
     <w:qFormat/>
-    <w:rsid w:val="007568F2"/>
+    <w:rsid w:val="000D505F"/>
     <w:pPr>
       <w:keepNext/>
       <w:keepLines/>
+      <w:numPr>
+        <w:numId w:val="11"/>
+      </w:numPr>
       <w:spacing w:before="240"/>
       <w:outlineLvl w:val="0"/>
     </w:pPr>
@@ -6112,7 +7240,7 @@
       <w:color w:val="2F5496" w:themeColor="accent1" w:themeShade="BF"/>
       <w:sz w:val="32"/>
       <w:szCs w:val="32"/>
-      <w:lang w:val="pt-PT"/>
+      <w:lang w:val="en-US"/>
     </w:rPr>
   </w:style>
   <w:style w:type="paragraph" w:styleId="Heading2">
@@ -6168,13 +7296,13 @@
     <w:basedOn w:val="DefaultParagraphFont"/>
     <w:link w:val="Heading1"/>
     <w:uiPriority w:val="9"/>
-    <w:rsid w:val="007568F2"/>
+    <w:rsid w:val="000D505F"/>
     <w:rPr>
       <w:rFonts w:asciiTheme="majorHAnsi" w:eastAsiaTheme="majorEastAsia" w:hAnsiTheme="majorHAnsi" w:cstheme="majorBidi"/>
       <w:color w:val="2F5496" w:themeColor="accent1" w:themeShade="BF"/>
       <w:sz w:val="32"/>
       <w:szCs w:val="32"/>
-      <w:lang w:val="pt-PT"/>
+      <w:lang w:val="en-US"/>
     </w:rPr>
   </w:style>
   <w:style w:type="character" w:customStyle="1" w:styleId="Heading2Char">
@@ -6207,7 +7335,6 @@
       <w:bCs/>
       <w:sz w:val="28"/>
       <w:szCs w:val="28"/>
-      <w:lang w:val="en-US"/>
     </w:rPr>
   </w:style>
   <w:style w:type="paragraph" w:styleId="TOC1">
@@ -6610,7 +7737,7 @@
     <w:unhideWhenUsed/>
     <w:rsid w:val="00967D46"/>
     <w:pPr>
-      <w:spacing w:before="0" w:after="0" w:line="240" w:lineRule="auto"/>
+      <w:spacing w:after="0" w:line="240" w:lineRule="auto"/>
     </w:pPr>
     <w:rPr>
       <w:sz w:val="20"/>
@@ -6801,6 +7928,7 @@
     <w:rsid w:val="00750510"/>
     <w:rsid w:val="00810FFF"/>
     <w:rsid w:val="008A760C"/>
+    <w:rsid w:val="00FE27DA"/>
   </w:rsids>
   <m:mathPr>
     <m:mathFont m:val="Cambria Math"/>
@@ -7555,7 +8683,7 @@
 </file>
 
 <file path=customXml/item1.xml><?xml version="1.0" encoding="utf-8"?>
-<b:Sources xmlns:b="http://schemas.openxmlformats.org/officeDocument/2006/bibliography" xmlns="http://schemas.openxmlformats.org/officeDocument/2006/bibliography" SelectedStyle="/GostName.XSL" StyleName="GOST - Name Sort" Version="2003">
+<b:Sources xmlns:b="http://schemas.openxmlformats.org/officeDocument/2006/bibliography" xmlns="http://schemas.openxmlformats.org/officeDocument/2006/bibliography" SelectedStyle="/ISO690Nmerical.XSL" StyleName="ISO 690 - Numerical Reference" Version="1987">
   <b:Source>
     <b:Tag>CRI</b:Tag>
     <b:SourceType>InternetSite</b:SourceType>
@@ -7566,7 +8694,7 @@
       </b:Author>
     </b:Author>
     <b:URL>https://web.archive.org/web/20220401041957/https://www.the-modeling-agency.com/crisp-dm.pdf</b:URL>
-    <b:RefOrder>2</b:RefOrder>
+    <b:RefOrder>3</b:RefOrder>
   </b:Source>
   <b:Source>
     <b:Tag>Org</b:Tag>
@@ -7585,13 +8713,32 @@
     <b:InternetSiteTitle>World Health Organization</b:InternetSiteTitle>
     <b:URL>https://www.who.int/news-room/fact-sheets/detail/diabetes</b:URL>
     <b:LCID>en-US</b:LCID>
+    <b:RefOrder>2</b:RefOrder>
+  </b:Source>
+  <b:Source>
+    <b:Tag>Vij15</b:Tag>
+    <b:SourceType>BookSection</b:SourceType>
+    <b:Guid>{CB2DBED6-2EDE-C44B-8BBF-DC6BA003258C}</b:Guid>
+    <b:Title>Prediction and diagnosis of diabetes mellitus A machine learning approach.</b:Title>
+    <b:Year>2015</b:Year>
+    <b:Author>
+      <b:Author>
+        <b:NameList>
+          <b:Person>
+            <b:Last>Vijayan, V.V., Anjali, C., </b:Last>
+          </b:Person>
+        </b:NameList>
+      </b:Author>
+    </b:Author>
+    <b:NumberVolumes>122–127doi:10.1109/RAICS.2015.7488400</b:NumberVolumes>
+    <b:BookTitle>IEEE Recent Advances in Intelligent Computational Systems (RAICS)</b:BookTitle>
     <b:RefOrder>1</b:RefOrder>
   </b:Source>
 </b:Sources>
 </file>
 
 <file path=customXml/itemProps1.xml><?xml version="1.0" encoding="utf-8"?>
-<ds:datastoreItem xmlns:ds="http://schemas.openxmlformats.org/officeDocument/2006/customXml" ds:itemID="{A9EEBF5E-A759-C241-B55D-9EEE6891A15E}">
+<ds:datastoreItem xmlns:ds="http://schemas.openxmlformats.org/officeDocument/2006/customXml" ds:itemID="{B10DA416-998E-3147-93B9-D76351956C77}">
   <ds:schemaRefs>
     <ds:schemaRef ds:uri="http://schemas.openxmlformats.org/officeDocument/2006/bibliography"/>
   </ds:schemaRefs>

</xml_diff>